<commit_message>
Tool, update, update document for removing logo
</commit_message>
<xml_diff>
--- a/CaseGenTool_UserGuide.docx
+++ b/CaseGenTool_UserGuide.docx
@@ -1,6 +1,6 @@
 
 <file path=word/document.xml><?xml version="1.0" encoding="utf-8"?>
-<w:document xmlns:wpc="http://schemas.microsoft.com/office/word/2010/wordprocessingCanvas" xmlns:mc="http://schemas.openxmlformats.org/markup-compatibility/2006" xmlns:o="urn:schemas-microsoft-com:office:office" xmlns:r="http://schemas.openxmlformats.org/officeDocument/2006/relationships" xmlns:m="http://schemas.openxmlformats.org/officeDocument/2006/math" xmlns:v="urn:schemas-microsoft-com:vml" xmlns:wp14="http://schemas.microsoft.com/office/word/2010/wordprocessingDrawing" xmlns:wp="http://schemas.openxmlformats.org/drawingml/2006/wordprocessingDrawing" xmlns:w10="urn:schemas-microsoft-com:office:word" xmlns:w="http://schemas.openxmlformats.org/wordprocessingml/2006/main" xmlns:w14="http://schemas.microsoft.com/office/word/2010/wordml" xmlns:wpg="http://schemas.microsoft.com/office/word/2010/wordprocessingGroup" xmlns:wpi="http://schemas.microsoft.com/office/word/2010/wordprocessingInk" xmlns:wne="http://schemas.microsoft.com/office/word/2006/wordml" xmlns:wps="http://schemas.microsoft.com/office/word/2010/wordprocessingShape" mc:Ignorable="w14 wp14">
+<w:document xmlns:wpc="http://schemas.microsoft.com/office/word/2010/wordprocessingCanvas" xmlns:mc="http://schemas.openxmlformats.org/markup-compatibility/2006" xmlns:o="urn:schemas-microsoft-com:office:office" xmlns:r="http://schemas.openxmlformats.org/officeDocument/2006/relationships" xmlns:m="http://schemas.openxmlformats.org/officeDocument/2006/math" xmlns:v="urn:schemas-microsoft-com:vml" xmlns:wp14="http://schemas.microsoft.com/office/word/2010/wordprocessingDrawing" xmlns:wp="http://schemas.openxmlformats.org/drawingml/2006/wordprocessingDrawing" xmlns:w10="urn:schemas-microsoft-com:office:word" xmlns:w="http://schemas.openxmlformats.org/wordprocessingml/2006/main" xmlns:w14="http://schemas.microsoft.com/office/word/2010/wordml" xmlns:w15="http://schemas.microsoft.com/office/word/2012/wordml" xmlns:wpg="http://schemas.microsoft.com/office/word/2010/wordprocessingGroup" xmlns:wpi="http://schemas.microsoft.com/office/word/2010/wordprocessingInk" xmlns:wne="http://schemas.microsoft.com/office/word/2006/wordml" xmlns:wps="http://schemas.microsoft.com/office/word/2010/wordprocessingShape" mc:Ignorable="w14 w15 wp14">
   <w:body>
     <w:p>
       <w:pPr>
@@ -674,9 +674,6 @@
     <w:p>
       <w:pPr>
         <w:jc w:val="center"/>
-        <w:rPr>
-          <w:rFonts w:hint="eastAsia"/>
-        </w:rPr>
       </w:pPr>
       <w:r>
         <w:rPr>
@@ -700,7 +697,7 @@
                     </pic:cNvPicPr>
                   </pic:nvPicPr>
                   <pic:blipFill>
-                    <a:blip r:embed="rId8">
+                    <a:blip r:embed="rId7">
                       <a:extLst>
                         <a:ext uri="{28A0092B-C50C-407E-A947-70E740481C1C}">
                           <a14:useLocalDpi xmlns:a14="http://schemas.microsoft.com/office/drawing/2010/main" val="0"/>
@@ -1056,17 +1053,7 @@
           <w:sz w:val="20"/>
           <w:szCs w:val="20"/>
         </w:rPr>
-        <w:t>為</w:t>
-      </w:r>
-      <w:r>
-        <w:rPr>
-          <w:rFonts w:ascii="Segoe UI" w:eastAsia="新細明體" w:hAnsi="Segoe UI" w:cs="Segoe UI"/>
-          <w:color w:val="000000"/>
-          <w:kern w:val="0"/>
-          <w:sz w:val="20"/>
-          <w:szCs w:val="20"/>
-        </w:rPr>
-        <w:t>最</w:t>
+        <w:t>為最</w:t>
       </w:r>
       <w:r>
         <w:rPr>
@@ -1250,7 +1237,7 @@
         <w:spacing w:line="408" w:lineRule="atLeast"/>
         <w:ind w:left="360"/>
         <w:rPr>
-          <w:rFonts w:ascii="Segoe UI" w:eastAsia="新細明體" w:hAnsi="Segoe UI" w:cs="Segoe UI" w:hint="eastAsia"/>
+          <w:rFonts w:ascii="Segoe UI" w:eastAsia="新細明體" w:hAnsi="Segoe UI" w:cs="Segoe UI"/>
           <w:color w:val="000000"/>
           <w:kern w:val="0"/>
           <w:sz w:val="20"/>
@@ -1767,6 +1754,8 @@
         </w:rPr>
         <w:t>ist</w:t>
       </w:r>
+      <w:bookmarkStart w:id="0" w:name="_GoBack"/>
+      <w:bookmarkEnd w:id="0"/>
     </w:p>
     <w:tbl>
       <w:tblPr>
@@ -1837,8 +1826,8 @@
             <w:tcW w:w="5034" w:type="dxa"/>
           </w:tcPr>
           <w:p>
-            <w:bookmarkStart w:id="0" w:name="OLE_LINK7"/>
-            <w:bookmarkStart w:id="1" w:name="OLE_LINK8"/>
+            <w:bookmarkStart w:id="1" w:name="OLE_LINK7"/>
+            <w:bookmarkStart w:id="2" w:name="OLE_LINK8"/>
             <w:r>
               <w:t>Provide default and bit number</w:t>
             </w:r>
@@ -1848,8 +1837,8 @@
               </w:rPr>
               <w:t xml:space="preserve"> information</w:t>
             </w:r>
-            <w:bookmarkEnd w:id="0"/>
             <w:bookmarkEnd w:id="1"/>
+            <w:bookmarkEnd w:id="2"/>
           </w:p>
         </w:tc>
       </w:tr>
@@ -2098,13 +2087,7 @@
               <w:rPr>
                 <w:rFonts w:hint="eastAsia"/>
               </w:rPr>
-              <w:t xml:space="preserve">to </w:t>
-            </w:r>
-            <w:r>
-              <w:rPr>
-                <w:rFonts w:hint="eastAsia"/>
-              </w:rPr>
-              <w:t>the text files</w:t>
+              <w:t>to the text files</w:t>
             </w:r>
           </w:p>
         </w:tc>
@@ -2131,11 +2114,6 @@
       </w:r>
     </w:p>
     <w:p>
-      <w:pPr>
-        <w:rPr>
-          <w:rFonts w:hint="eastAsia"/>
-        </w:rPr>
-      </w:pPr>
       <w:r>
         <w:rPr>
           <w:rFonts w:hint="eastAsia"/>
@@ -2306,7 +2284,7 @@
           </mc:Choice>
           <mc:Fallback>
             <w:pict>
-              <v:shapetype id="_x0000_t202" coordsize="21600,21600" o:spt="202" path="m,l,21600r21600,l21600,xe">
+              <v:shapetype w14:anchorId="3BCACA2F" id="_x0000_t202" coordsize="21600,21600" o:spt="202" path="m,l,21600r21600,l21600,xe">
                 <v:stroke joinstyle="miter"/>
                 <v:path gradientshapeok="t" o:connecttype="rect"/>
               </v:shapetype>
@@ -2351,9 +2329,6 @@
       <w:pPr>
         <w:pStyle w:val="ab"/>
         <w:ind w:leftChars="0" w:left="960"/>
-        <w:rPr>
-          <w:rFonts w:hint="eastAsia"/>
-        </w:rPr>
       </w:pPr>
       <w:r>
         <w:rPr>
@@ -2429,9 +2404,9 @@
               </wp:anchor>
             </w:drawing>
           </mc:Choice>
-          <mc:Fallback xmlns="">
+          <mc:Fallback>
             <w:pict>
-              <v:rect id="矩形 20" o:spid="_x0000_s1026" style="position:absolute;margin-left:113.8pt;margin-top:334.8pt;width:96.4pt;height:26.3pt;z-index:251680768;visibility:visible;mso-wrap-style:square;mso-width-percent:0;mso-height-percent:0;mso-wrap-distance-left:9pt;mso-wrap-distance-top:0;mso-wrap-distance-right:9pt;mso-wrap-distance-bottom:0;mso-position-horizontal:absolute;mso-position-horizontal-relative:text;mso-position-vertical:absolute;mso-position-vertical-relative:text;mso-width-percent:0;mso-height-percent:0;mso-width-relative:margin;mso-height-relative:margin;v-text-anchor:middle" o:gfxdata="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" filled="f" strokecolor="#ffc000" strokeweight="2pt"/>
+              <v:rect w14:anchorId="3B793C19" id="矩形 20" o:spid="_x0000_s1026" style="position:absolute;margin-left:113.8pt;margin-top:334.8pt;width:96.4pt;height:26.3pt;z-index:251680768;visibility:visible;mso-wrap-style:square;mso-width-percent:0;mso-height-percent:0;mso-wrap-distance-left:9pt;mso-wrap-distance-top:0;mso-wrap-distance-right:9pt;mso-wrap-distance-bottom:0;mso-position-horizontal:absolute;mso-position-horizontal-relative:text;mso-position-vertical:absolute;mso-position-vertical-relative:text;mso-width-percent:0;mso-height-percent:0;mso-width-relative:margin;mso-height-relative:margin;v-text-anchor:middle" o:gfxdata="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" filled="f" strokecolor="#ffc000" strokeweight="2pt"/>
             </w:pict>
           </mc:Fallback>
         </mc:AlternateContent>
@@ -2510,9 +2485,9 @@
               </wp:anchor>
             </w:drawing>
           </mc:Choice>
-          <mc:Fallback xmlns="">
+          <mc:Fallback>
             <w:pict>
-              <v:rect id="矩形 19" o:spid="_x0000_s1026" style="position:absolute;margin-left:113.8pt;margin-top:277.2pt;width:100.15pt;height:21.3pt;z-index:251678720;visibility:visible;mso-wrap-style:square;mso-width-percent:0;mso-height-percent:0;mso-wrap-distance-left:9pt;mso-wrap-distance-top:0;mso-wrap-distance-right:9pt;mso-wrap-distance-bottom:0;mso-position-horizontal:absolute;mso-position-horizontal-relative:text;mso-position-vertical:absolute;mso-position-vertical-relative:text;mso-width-percent:0;mso-height-percent:0;mso-width-relative:margin;mso-height-relative:margin;v-text-anchor:middle" o:gfxdata="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" filled="f" strokecolor="#ffc000" strokeweight="2pt"/>
+              <v:rect w14:anchorId="45812181" id="矩形 19" o:spid="_x0000_s1026" style="position:absolute;margin-left:113.8pt;margin-top:277.2pt;width:100.15pt;height:21.3pt;z-index:251678720;visibility:visible;mso-wrap-style:square;mso-width-percent:0;mso-height-percent:0;mso-wrap-distance-left:9pt;mso-wrap-distance-top:0;mso-wrap-distance-right:9pt;mso-wrap-distance-bottom:0;mso-position-horizontal:absolute;mso-position-horizontal-relative:text;mso-position-vertical:absolute;mso-position-vertical-relative:text;mso-width-percent:0;mso-height-percent:0;mso-width-relative:margin;mso-height-relative:margin;v-text-anchor:middle" o:gfxdata="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" filled="f" strokecolor="#ffc000" strokeweight="2pt"/>
             </w:pict>
           </mc:Fallback>
         </mc:AlternateContent>
@@ -2591,9 +2566,9 @@
               </wp:anchor>
             </w:drawing>
           </mc:Choice>
-          <mc:Fallback xmlns="">
+          <mc:Fallback>
             <w:pict>
-              <v:rect id="矩形 18" o:spid="_x0000_s1026" style="position:absolute;margin-left:113.8pt;margin-top:206.45pt;width:122.1pt;height:35.05pt;z-index:251676672;visibility:visible;mso-wrap-style:square;mso-width-percent:0;mso-height-percent:0;mso-wrap-distance-left:9pt;mso-wrap-distance-top:0;mso-wrap-distance-right:9pt;mso-wrap-distance-bottom:0;mso-position-horizontal:absolute;mso-position-horizontal-relative:text;mso-position-vertical:absolute;mso-position-vertical-relative:text;mso-width-percent:0;mso-height-percent:0;mso-width-relative:margin;mso-height-relative:margin;v-text-anchor:middle" o:gfxdata="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" filled="f" strokecolor="#ffc000" strokeweight="2pt"/>
+              <v:rect w14:anchorId="7ECDF992" id="矩形 18" o:spid="_x0000_s1026" style="position:absolute;margin-left:113.8pt;margin-top:206.45pt;width:122.1pt;height:35.05pt;z-index:251676672;visibility:visible;mso-wrap-style:square;mso-width-percent:0;mso-height-percent:0;mso-wrap-distance-left:9pt;mso-wrap-distance-top:0;mso-wrap-distance-right:9pt;mso-wrap-distance-bottom:0;mso-position-horizontal:absolute;mso-position-horizontal-relative:text;mso-position-vertical:absolute;mso-position-vertical-relative:text;mso-width-percent:0;mso-height-percent:0;mso-width-relative:margin;mso-height-relative:margin;v-text-anchor:middle" o:gfxdata="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" filled="f" strokecolor="#ffc000" strokeweight="2pt"/>
             </w:pict>
           </mc:Fallback>
         </mc:AlternateContent>
@@ -2706,7 +2681,7 @@
           </mc:Choice>
           <mc:Fallback>
             <w:pict>
-              <v:shape id="文字方塊 14" o:spid="_x0000_s1027" type="#_x0000_t202" style="position:absolute;left:0;text-align:left;margin-left:193.6pt;margin-top:164.8pt;width:1in;height:26.2pt;z-index:251670528;visibility:visible;mso-wrap-style:none;mso-height-percent:0;mso-wrap-distance-left:9pt;mso-wrap-distance-top:0;mso-wrap-distance-right:9pt;mso-wrap-distance-bottom:0;mso-position-horizontal:absolute;mso-position-horizontal-relative:text;mso-position-vertical:absolute;mso-position-vertical-relative:text;mso-height-percent:0;mso-height-relative:margin;v-text-anchor:top" o:gfxdata="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" filled="f" stroked="f" strokeweight=".5pt">
+              <v:shape w14:anchorId="57633A3E" id="文字方塊 14" o:spid="_x0000_s1027" type="#_x0000_t202" style="position:absolute;left:0;text-align:left;margin-left:193.6pt;margin-top:164.8pt;width:1in;height:26.2pt;z-index:251670528;visibility:visible;mso-wrap-style:none;mso-height-percent:0;mso-wrap-distance-left:9pt;mso-wrap-distance-top:0;mso-wrap-distance-right:9pt;mso-wrap-distance-bottom:0;mso-position-horizontal:absolute;mso-position-horizontal-relative:text;mso-position-vertical:absolute;mso-position-vertical-relative:text;mso-height-percent:0;mso-height-relative:margin;v-text-anchor:top" o:gfxdata="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" filled="f" stroked="f" strokeweight=".5pt">
                 <v:textbox>
                   <w:txbxContent>
                     <w:p>
@@ -2824,9 +2799,9 @@
               </wp:anchor>
             </w:drawing>
           </mc:Choice>
-          <mc:Fallback xmlns="">
+          <mc:Fallback>
             <w:pict>
-              <v:rect id="矩形 13" o:spid="_x0000_s1026" style="position:absolute;margin-left:113.8pt;margin-top:35.55pt;width:122.1pt;height:134pt;z-index:251668480;visibility:visible;mso-wrap-style:square;mso-width-percent:0;mso-height-percent:0;mso-wrap-distance-left:9pt;mso-wrap-distance-top:0;mso-wrap-distance-right:9pt;mso-wrap-distance-bottom:0;mso-position-horizontal:absolute;mso-position-horizontal-relative:text;mso-position-vertical:absolute;mso-position-vertical-relative:text;mso-width-percent:0;mso-height-percent:0;mso-width-relative:margin;mso-height-relative:margin;v-text-anchor:middle" o:gfxdata="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" filled="f" strokecolor="#ffc000" strokeweight="2pt"/>
+              <v:rect w14:anchorId="3FB38F53" id="矩形 13" o:spid="_x0000_s1026" style="position:absolute;margin-left:113.8pt;margin-top:35.55pt;width:122.1pt;height:134pt;z-index:251668480;visibility:visible;mso-wrap-style:square;mso-width-percent:0;mso-height-percent:0;mso-wrap-distance-left:9pt;mso-wrap-distance-top:0;mso-wrap-distance-right:9pt;mso-wrap-distance-bottom:0;mso-position-horizontal:absolute;mso-position-horizontal-relative:text;mso-position-vertical:absolute;mso-position-vertical-relative:text;mso-width-percent:0;mso-height-percent:0;mso-width-relative:margin;mso-height-relative:margin;v-text-anchor:middle" o:gfxdata="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" filled="f" strokecolor="#ffc000" strokeweight="2pt"/>
             </w:pict>
           </mc:Fallback>
         </mc:AlternateContent>
@@ -2905,9 +2880,9 @@
               </wp:anchor>
             </w:drawing>
           </mc:Choice>
-          <mc:Fallback xmlns="">
+          <mc:Fallback>
             <w:pict>
-              <v:rect id="矩形 5" o:spid="_x0000_s1026" style="position:absolute;margin-left:95.6pt;margin-top:185.15pt;width:36.3pt;height:12.5pt;z-index:251661312;visibility:visible;mso-wrap-style:square;mso-width-percent:0;mso-height-percent:0;mso-wrap-distance-left:9pt;mso-wrap-distance-top:0;mso-wrap-distance-right:9pt;mso-wrap-distance-bottom:0;mso-position-horizontal:absolute;mso-position-horizontal-relative:text;mso-position-vertical:absolute;mso-position-vertical-relative:text;mso-width-percent:0;mso-height-percent:0;mso-width-relative:margin;mso-height-relative:margin;v-text-anchor:middle" o:gfxdata="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" filled="f" strokecolor="red" strokeweight="2pt"/>
+              <v:rect w14:anchorId="237D205C" id="矩形 5" o:spid="_x0000_s1026" style="position:absolute;margin-left:95.6pt;margin-top:185.15pt;width:36.3pt;height:12.5pt;z-index:251661312;visibility:visible;mso-wrap-style:square;mso-width-percent:0;mso-height-percent:0;mso-wrap-distance-left:9pt;mso-wrap-distance-top:0;mso-wrap-distance-right:9pt;mso-wrap-distance-bottom:0;mso-position-horizontal:absolute;mso-position-horizontal-relative:text;mso-position-vertical:absolute;mso-position-vertical-relative:text;mso-width-percent:0;mso-height-percent:0;mso-width-relative:margin;mso-height-relative:margin;v-text-anchor:middle" o:gfxdata="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" filled="f" strokecolor="red" strokeweight="2pt"/>
             </w:pict>
           </mc:Fallback>
         </mc:AlternateContent>
@@ -2988,7 +2963,7 @@
           </mc:Choice>
           <mc:Fallback>
             <w:pict>
-              <v:rect id="矩形 6" o:spid="_x0000_s1026" style="position:absolute;margin-left:95.6pt;margin-top:260.9pt;width:36.3pt;height:12.5pt;z-index:251663360;visibility:visible;mso-wrap-style:square;mso-width-percent:0;mso-height-percent:0;mso-wrap-distance-left:9pt;mso-wrap-distance-top:0;mso-wrap-distance-right:9pt;mso-wrap-distance-bottom:0;mso-position-horizontal:absolute;mso-position-horizontal-relative:text;mso-position-vertical:absolute;mso-position-vertical-relative:text;mso-width-percent:0;mso-height-percent:0;mso-width-relative:margin;mso-height-relative:margin;v-text-anchor:middle" o:gfxdata="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" filled="f" strokecolor="red" strokeweight="2pt"/>
+              <v:rect w14:anchorId="4221791E" id="矩形 6" o:spid="_x0000_s1026" style="position:absolute;margin-left:95.6pt;margin-top:260.9pt;width:36.3pt;height:12.5pt;z-index:251663360;visibility:visible;mso-wrap-style:square;mso-width-percent:0;mso-height-percent:0;mso-wrap-distance-left:9pt;mso-wrap-distance-top:0;mso-wrap-distance-right:9pt;mso-wrap-distance-bottom:0;mso-position-horizontal:absolute;mso-position-horizontal-relative:text;mso-position-vertical:absolute;mso-position-vertical-relative:text;mso-width-percent:0;mso-height-percent:0;mso-width-relative:margin;mso-height-relative:margin;v-text-anchor:middle" o:gfxdata="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" filled="f" strokecolor="red" strokeweight="2pt"/>
             </w:pict>
           </mc:Fallback>
         </mc:AlternateContent>
@@ -3067,9 +3042,9 @@
               </wp:anchor>
             </w:drawing>
           </mc:Choice>
-          <mc:Fallback xmlns="">
+          <mc:Fallback>
             <w:pict>
-              <v:rect id="矩形 7" o:spid="_x0000_s1026" style="position:absolute;margin-left:95.65pt;margin-top:313.5pt;width:36.3pt;height:12.5pt;z-index:251665408;visibility:visible;mso-wrap-style:square;mso-width-percent:0;mso-height-percent:0;mso-wrap-distance-left:9pt;mso-wrap-distance-top:0;mso-wrap-distance-right:9pt;mso-wrap-distance-bottom:0;mso-position-horizontal:absolute;mso-position-horizontal-relative:text;mso-position-vertical:absolute;mso-position-vertical-relative:text;mso-width-percent:0;mso-height-percent:0;mso-width-relative:margin;mso-height-relative:margin;v-text-anchor:middle" o:gfxdata="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" filled="f" strokecolor="red" strokeweight="2pt"/>
+              <v:rect w14:anchorId="67C75A29" id="矩形 7" o:spid="_x0000_s1026" style="position:absolute;margin-left:95.65pt;margin-top:313.5pt;width:36.3pt;height:12.5pt;z-index:251665408;visibility:visible;mso-wrap-style:square;mso-width-percent:0;mso-height-percent:0;mso-wrap-distance-left:9pt;mso-wrap-distance-top:0;mso-wrap-distance-right:9pt;mso-wrap-distance-bottom:0;mso-position-horizontal:absolute;mso-position-horizontal-relative:text;mso-position-vertical:absolute;mso-position-vertical-relative:text;mso-width-percent:0;mso-height-percent:0;mso-width-relative:margin;mso-height-relative:margin;v-text-anchor:middle" o:gfxdata="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" filled="f" strokecolor="red" strokeweight="2pt"/>
             </w:pict>
           </mc:Fallback>
         </mc:AlternateContent>
@@ -3148,9 +3123,9 @@
               </wp:anchor>
             </w:drawing>
           </mc:Choice>
-          <mc:Fallback xmlns="">
+          <mc:Fallback>
             <w:pict>
-              <v:rect id="矩形 4" o:spid="_x0000_s1026" style="position:absolute;margin-left:95.55pt;margin-top:14.25pt;width:52.6pt;height:12.5pt;z-index:251659264;visibility:visible;mso-wrap-style:square;mso-width-percent:0;mso-height-percent:0;mso-wrap-distance-left:9pt;mso-wrap-distance-top:0;mso-wrap-distance-right:9pt;mso-wrap-distance-bottom:0;mso-position-horizontal:absolute;mso-position-horizontal-relative:text;mso-position-vertical:absolute;mso-position-vertical-relative:text;mso-width-percent:0;mso-height-percent:0;mso-width-relative:margin;mso-height-relative:margin;v-text-anchor:middle" o:gfxdata="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" filled="f" strokecolor="red" strokeweight="2pt"/>
+              <v:rect w14:anchorId="5C3DA363" id="矩形 4" o:spid="_x0000_s1026" style="position:absolute;margin-left:95.55pt;margin-top:14.25pt;width:52.6pt;height:12.5pt;z-index:251659264;visibility:visible;mso-wrap-style:square;mso-width-percent:0;mso-height-percent:0;mso-wrap-distance-left:9pt;mso-wrap-distance-top:0;mso-wrap-distance-right:9pt;mso-wrap-distance-bottom:0;mso-position-horizontal:absolute;mso-position-horizontal-relative:text;mso-position-vertical:absolute;mso-position-vertical-relative:text;mso-width-percent:0;mso-height-percent:0;mso-width-relative:margin;mso-height-relative:margin;v-text-anchor:middle" o:gfxdata="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" filled="f" strokecolor="red" strokeweight="2pt"/>
             </w:pict>
           </mc:Fallback>
         </mc:AlternateContent>
@@ -3178,7 +3153,7 @@
                     </pic:cNvPicPr>
                   </pic:nvPicPr>
                   <pic:blipFill>
-                    <a:blip r:embed="rId9">
+                    <a:blip r:embed="rId8">
                       <a:extLst>
                         <a:ext uri="{28A0092B-C50C-407E-A947-70E740481C1C}">
                           <a14:useLocalDpi xmlns:a14="http://schemas.microsoft.com/office/drawing/2010/main" val="0"/>
@@ -3278,9 +3253,6 @@
           <w:numId w:val="11"/>
         </w:numPr>
         <w:ind w:leftChars="0"/>
-        <w:rPr>
-          <w:rFonts w:hint="eastAsia"/>
-        </w:rPr>
       </w:pPr>
       <w:r>
         <w:rPr>
@@ -3382,9 +3354,6 @@
           <w:numId w:val="11"/>
         </w:numPr>
         <w:ind w:leftChars="0"/>
-        <w:rPr>
-          <w:rFonts w:hint="eastAsia"/>
-        </w:rPr>
       </w:pPr>
       <w:r>
         <w:rPr>
@@ -3428,9 +3397,6 @@
           <w:numId w:val="11"/>
         </w:numPr>
         <w:ind w:leftChars="0"/>
-        <w:rPr>
-          <w:rFonts w:hint="eastAsia"/>
-        </w:rPr>
       </w:pPr>
       <w:r>
         <w:t>N</w:t>
@@ -3462,9 +3428,6 @@
           <w:numId w:val="11"/>
         </w:numPr>
         <w:ind w:leftChars="0"/>
-        <w:rPr>
-          <w:rFonts w:hint="eastAsia"/>
-        </w:rPr>
       </w:pPr>
       <w:r>
         <w:rPr>
@@ -3598,7 +3561,7 @@
           </mc:Choice>
           <mc:Fallback>
             <w:pict>
-              <v:rect id="矩形 11" o:spid="_x0000_s1026" style="position:absolute;margin-left:188.8pt;margin-top:35.05pt;width:138.95pt;height:12.5pt;z-index:251716608;visibility:visible;mso-wrap-style:square;mso-width-percent:0;mso-height-percent:0;mso-wrap-distance-left:9pt;mso-wrap-distance-top:0;mso-wrap-distance-right:9pt;mso-wrap-distance-bottom:0;mso-position-horizontal:absolute;mso-position-horizontal-relative:text;mso-position-vertical:absolute;mso-position-vertical-relative:text;mso-width-percent:0;mso-height-percent:0;mso-width-relative:margin;mso-height-relative:margin;v-text-anchor:middle" o:gfxdata="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" filled="f" strokecolor="red" strokeweight="2pt"/>
+              <v:rect w14:anchorId="0A395B67" id="矩形 11" o:spid="_x0000_s1026" style="position:absolute;margin-left:188.8pt;margin-top:35.05pt;width:138.95pt;height:12.5pt;z-index:251716608;visibility:visible;mso-wrap-style:square;mso-width-percent:0;mso-height-percent:0;mso-wrap-distance-left:9pt;mso-wrap-distance-top:0;mso-wrap-distance-right:9pt;mso-wrap-distance-bottom:0;mso-position-horizontal:absolute;mso-position-horizontal-relative:text;mso-position-vertical:absolute;mso-position-vertical-relative:text;mso-width-percent:0;mso-height-percent:0;mso-width-relative:margin;mso-height-relative:margin;v-text-anchor:middle" o:gfxdata="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" filled="f" strokecolor="red" strokeweight="2pt"/>
             </w:pict>
           </mc:Fallback>
         </mc:AlternateContent>
@@ -3679,7 +3642,7 @@
           </mc:Choice>
           <mc:Fallback>
             <w:pict>
-              <v:rect id="矩形 12" o:spid="_x0000_s1026" style="position:absolute;margin-left:64.2pt;margin-top:23.1pt;width:100.8pt;height:16.25pt;z-index:251717632;visibility:visible;mso-wrap-style:square;mso-width-percent:0;mso-height-percent:0;mso-wrap-distance-left:9pt;mso-wrap-distance-top:0;mso-wrap-distance-right:9pt;mso-wrap-distance-bottom:0;mso-position-horizontal:absolute;mso-position-horizontal-relative:text;mso-position-vertical:absolute;mso-position-vertical-relative:text;mso-width-percent:0;mso-height-percent:0;mso-width-relative:margin;mso-height-relative:margin;v-text-anchor:middle" o:gfxdata="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" filled="f" strokecolor="red" strokeweight="2pt"/>
+              <v:rect w14:anchorId="7C5DC9AF" id="矩形 12" o:spid="_x0000_s1026" style="position:absolute;margin-left:64.2pt;margin-top:23.1pt;width:100.8pt;height:16.25pt;z-index:251717632;visibility:visible;mso-wrap-style:square;mso-width-percent:0;mso-height-percent:0;mso-wrap-distance-left:9pt;mso-wrap-distance-top:0;mso-wrap-distance-right:9pt;mso-wrap-distance-bottom:0;mso-position-horizontal:absolute;mso-position-horizontal-relative:text;mso-position-vertical:absolute;mso-position-vertical-relative:text;mso-width-percent:0;mso-height-percent:0;mso-width-relative:margin;mso-height-relative:margin;v-text-anchor:middle" o:gfxdata="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" filled="f" strokecolor="red" strokeweight="2pt"/>
             </w:pict>
           </mc:Fallback>
         </mc:AlternateContent>
@@ -3706,7 +3669,7 @@
                     </pic:cNvPicPr>
                   </pic:nvPicPr>
                   <pic:blipFill>
-                    <a:blip r:embed="rId10">
+                    <a:blip r:embed="rId9">
                       <a:extLst>
                         <a:ext uri="{28A0092B-C50C-407E-A947-70E740481C1C}">
                           <a14:useLocalDpi xmlns:a14="http://schemas.microsoft.com/office/drawing/2010/main" val="0"/>
@@ -3742,18 +3705,12 @@
       <w:pPr>
         <w:pStyle w:val="ab"/>
         <w:ind w:leftChars="0" w:left="960"/>
-        <w:rPr>
-          <w:rFonts w:hint="eastAsia"/>
-        </w:rPr>
       </w:pPr>
     </w:p>
     <w:p>
       <w:pPr>
         <w:pStyle w:val="ab"/>
         <w:ind w:leftChars="0" w:left="960"/>
-        <w:rPr>
-          <w:rFonts w:hint="eastAsia"/>
-        </w:rPr>
       </w:pPr>
     </w:p>
     <w:p>
@@ -3765,7 +3722,6 @@
         </w:numPr>
         <w:ind w:leftChars="0"/>
         <w:rPr>
-          <w:rFonts w:hint="eastAsia"/>
           <w:b/>
         </w:rPr>
       </w:pPr>
@@ -3858,22 +3814,13 @@
         <w:rPr>
           <w:rFonts w:hint="eastAsia"/>
         </w:rPr>
-        <w:t>定義</w:t>
-      </w:r>
-      <w:r>
-        <w:rPr>
-          <w:rFonts w:hint="eastAsia"/>
-        </w:rPr>
-        <w:t>。</w:t>
+        <w:t>定義。</w:t>
       </w:r>
     </w:p>
     <w:p>
       <w:pPr>
         <w:pStyle w:val="ab"/>
         <w:ind w:leftChars="0" w:left="960"/>
-        <w:rPr>
-          <w:rFonts w:hint="eastAsia"/>
-        </w:rPr>
       </w:pPr>
       <w:r>
         <w:rPr>
@@ -3969,7 +3916,7 @@
           </mc:Choice>
           <mc:Fallback>
             <w:pict>
-              <v:shape id="文字方塊 17" o:spid="_x0000_s1028" type="#_x0000_t202" style="position:absolute;left:0;text-align:left;margin-left:160.35pt;margin-top:-.05pt;width:1in;height:26.2pt;z-index:251714560;visibility:visible;mso-wrap-style:none;mso-height-percent:0;mso-wrap-distance-left:9pt;mso-wrap-distance-top:0;mso-wrap-distance-right:9pt;mso-wrap-distance-bottom:0;mso-position-horizontal:absolute;mso-position-horizontal-relative:text;mso-position-vertical:absolute;mso-position-vertical-relative:text;mso-height-percent:0;mso-height-relative:margin;v-text-anchor:top" o:gfxdata="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" filled="f" stroked="f" strokeweight=".5pt">
+              <v:shape w14:anchorId="1AEE3D17" id="文字方塊 17" o:spid="_x0000_s1028" type="#_x0000_t202" style="position:absolute;left:0;text-align:left;margin-left:160.35pt;margin-top:-.05pt;width:1in;height:26.2pt;z-index:251714560;visibility:visible;mso-wrap-style:none;mso-height-percent:0;mso-wrap-distance-left:9pt;mso-wrap-distance-top:0;mso-wrap-distance-right:9pt;mso-wrap-distance-bottom:0;mso-position-horizontal:absolute;mso-position-horizontal-relative:text;mso-position-vertical:absolute;mso-position-vertical-relative:text;mso-height-percent:0;mso-height-relative:margin;v-text-anchor:top" o:gfxdata="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" filled="f" stroked="f" strokeweight=".5pt">
                 <v:textbox>
                   <w:txbxContent>
                     <w:p>
@@ -4075,7 +4022,7 @@
           </mc:Choice>
           <mc:Fallback>
             <w:pict>
-              <v:rect id="矩形 16" o:spid="_x0000_s1026" style="position:absolute;margin-left:179.55pt;margin-top:23.8pt;width:251.05pt;height:65.1pt;z-index:251713536;visibility:visible;mso-wrap-style:square;mso-width-percent:0;mso-height-percent:0;mso-wrap-distance-left:9pt;mso-wrap-distance-top:0;mso-wrap-distance-right:9pt;mso-wrap-distance-bottom:0;mso-position-horizontal:absolute;mso-position-horizontal-relative:text;mso-position-vertical:absolute;mso-position-vertical-relative:text;mso-width-percent:0;mso-height-percent:0;mso-width-relative:margin;mso-height-relative:margin;v-text-anchor:middle" o:gfxdata="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" filled="f" strokecolor="red" strokeweight="2pt"/>
+              <v:rect w14:anchorId="3C8CABFA" id="矩形 16" o:spid="_x0000_s1026" style="position:absolute;margin-left:179.55pt;margin-top:23.8pt;width:251.05pt;height:65.1pt;z-index:251713536;visibility:visible;mso-wrap-style:square;mso-width-percent:0;mso-height-percent:0;mso-wrap-distance-left:9pt;mso-wrap-distance-top:0;mso-wrap-distance-right:9pt;mso-wrap-distance-bottom:0;mso-position-horizontal:absolute;mso-position-horizontal-relative:text;mso-position-vertical:absolute;mso-position-vertical-relative:text;mso-width-percent:0;mso-height-percent:0;mso-width-relative:margin;mso-height-relative:margin;v-text-anchor:middle" o:gfxdata="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" filled="f" strokecolor="red" strokeweight="2pt"/>
             </w:pict>
           </mc:Fallback>
         </mc:AlternateContent>
@@ -4103,7 +4050,7 @@
                     </pic:cNvPicPr>
                   </pic:nvPicPr>
                   <pic:blipFill>
-                    <a:blip r:embed="rId11">
+                    <a:blip r:embed="rId10">
                       <a:extLst>
                         <a:ext uri="{28A0092B-C50C-407E-A947-70E740481C1C}">
                           <a14:useLocalDpi xmlns:a14="http://schemas.microsoft.com/office/drawing/2010/main" val="0"/>
@@ -4417,8 +4364,8 @@
             <w:r>
               <w:t xml:space="preserve">he </w:t>
             </w:r>
-            <w:bookmarkStart w:id="2" w:name="OLE_LINK9"/>
-            <w:bookmarkStart w:id="3" w:name="OLE_LINK10"/>
+            <w:bookmarkStart w:id="3" w:name="OLE_LINK9"/>
+            <w:bookmarkStart w:id="4" w:name="OLE_LINK10"/>
             <w:r>
               <w:rPr>
                 <w:rFonts w:hint="eastAsia"/>
@@ -4431,8 +4378,8 @@
             <w:r>
               <w:t xml:space="preserve"> </w:t>
             </w:r>
-            <w:bookmarkEnd w:id="2"/>
             <w:bookmarkEnd w:id="3"/>
+            <w:bookmarkEnd w:id="4"/>
             <w:r>
               <w:t>is "</w:t>
             </w:r>
@@ -4558,8 +4505,8 @@
               <w:pStyle w:val="ab"/>
               <w:ind w:leftChars="0" w:left="0"/>
             </w:pPr>
-            <w:bookmarkStart w:id="4" w:name="OLE_LINK11"/>
-            <w:bookmarkStart w:id="5" w:name="OLE_LINK12"/>
+            <w:bookmarkStart w:id="5" w:name="OLE_LINK11"/>
+            <w:bookmarkStart w:id="6" w:name="OLE_LINK12"/>
             <w:r>
               <w:t>W</w:t>
             </w:r>
@@ -4623,8 +4570,8 @@
               </w:rPr>
               <w:t>.</w:t>
             </w:r>
-            <w:bookmarkEnd w:id="4"/>
             <w:bookmarkEnd w:id="5"/>
+            <w:bookmarkEnd w:id="6"/>
           </w:p>
         </w:tc>
       </w:tr>
@@ -4898,9 +4845,6 @@
           <w:numId w:val="14"/>
         </w:numPr>
         <w:ind w:leftChars="0"/>
-        <w:rPr>
-          <w:rFonts w:hint="eastAsia"/>
-        </w:rPr>
       </w:pPr>
       <w:r>
         <w:rPr>
@@ -4979,9 +4923,6 @@
           <w:numId w:val="14"/>
         </w:numPr>
         <w:ind w:leftChars="0"/>
-        <w:rPr>
-          <w:rFonts w:hint="eastAsia"/>
-        </w:rPr>
       </w:pPr>
       <w:r>
         <w:rPr>
@@ -5048,9 +4989,6 @@
           <w:numId w:val="14"/>
         </w:numPr>
         <w:ind w:leftChars="0"/>
-        <w:rPr>
-          <w:rFonts w:hint="eastAsia"/>
-        </w:rPr>
       </w:pPr>
       <w:r>
         <w:rPr>
@@ -5128,9 +5066,6 @@
           <w:numId w:val="14"/>
         </w:numPr>
         <w:ind w:leftChars="0"/>
-        <w:rPr>
-          <w:rFonts w:hint="eastAsia"/>
-        </w:rPr>
       </w:pPr>
       <w:r>
         <w:rPr>
@@ -5265,8 +5200,8 @@
         </w:rPr>
         <w:t>，如下</w:t>
       </w:r>
-      <w:bookmarkStart w:id="6" w:name="OLE_LINK13"/>
-      <w:bookmarkStart w:id="7" w:name="OLE_LINK14"/>
+      <w:bookmarkStart w:id="7" w:name="OLE_LINK13"/>
+      <w:bookmarkStart w:id="8" w:name="OLE_LINK14"/>
       <w:r>
         <w:rPr>
           <w:rFonts w:hint="eastAsia"/>
@@ -5285,8 +5220,8 @@
         </w:rPr>
         <w:t>1)</w:t>
       </w:r>
-      <w:bookmarkEnd w:id="6"/>
       <w:bookmarkEnd w:id="7"/>
+      <w:bookmarkEnd w:id="8"/>
       <w:r>
         <w:rPr>
           <w:rFonts w:hint="eastAsia"/>
@@ -5302,9 +5237,6 @@
           <w:numId w:val="14"/>
         </w:numPr>
         <w:ind w:leftChars="0"/>
-        <w:rPr>
-          <w:rFonts w:hint="eastAsia"/>
-        </w:rPr>
       </w:pPr>
       <w:r>
         <w:rPr>
@@ -5415,13 +5347,7 @@
         <w:rPr>
           <w:rFonts w:hint="eastAsia"/>
         </w:rPr>
-        <w:t>2</w:t>
-      </w:r>
-      <w:r>
-        <w:rPr>
-          <w:rFonts w:hint="eastAsia"/>
-        </w:rPr>
-        <w:t>)</w:t>
+        <w:t>2)</w:t>
       </w:r>
       <w:r>
         <w:rPr>
@@ -5434,9 +5360,6 @@
       <w:pPr>
         <w:pStyle w:val="ab"/>
         <w:ind w:leftChars="0" w:left="1920"/>
-        <w:rPr>
-          <w:rFonts w:hint="eastAsia"/>
-        </w:rPr>
       </w:pPr>
     </w:p>
     <w:p>
@@ -5447,9 +5370,6 @@
           <w:numId w:val="14"/>
         </w:numPr>
         <w:ind w:leftChars="0"/>
-        <w:rPr>
-          <w:rFonts w:hint="eastAsia"/>
-        </w:rPr>
       </w:pPr>
       <w:r>
         <w:t>Attribute</w:t>
@@ -5568,9 +5488,6 @@
           <w:numId w:val="14"/>
         </w:numPr>
         <w:ind w:leftChars="0"/>
-        <w:rPr>
-          <w:rFonts w:hint="eastAsia"/>
-        </w:rPr>
       </w:pPr>
       <w:r>
         <w:rPr>
@@ -5629,9 +5546,6 @@
           <w:numId w:val="14"/>
         </w:numPr>
         <w:ind w:leftChars="0"/>
-        <w:rPr>
-          <w:rFonts w:hint="eastAsia"/>
-        </w:rPr>
       </w:pPr>
       <w:r>
         <w:rPr>
@@ -5750,9 +5664,6 @@
           <w:numId w:val="14"/>
         </w:numPr>
         <w:ind w:leftChars="0"/>
-        <w:rPr>
-          <w:rFonts w:hint="eastAsia"/>
-        </w:rPr>
       </w:pPr>
       <w:r>
         <w:rPr>
@@ -5798,9 +5709,6 @@
       <w:pPr>
         <w:pStyle w:val="ab"/>
         <w:ind w:leftChars="0" w:left="1440"/>
-        <w:rPr>
-          <w:rFonts w:hint="eastAsia"/>
-        </w:rPr>
       </w:pPr>
     </w:p>
     <w:p>
@@ -5811,9 +5719,6 @@
           <w:numId w:val="14"/>
         </w:numPr>
         <w:ind w:leftChars="0"/>
-        <w:rPr>
-          <w:rFonts w:hint="eastAsia"/>
-        </w:rPr>
       </w:pPr>
       <w:r>
         <w:t>Attribute</w:t>
@@ -5936,9 +5841,6 @@
       <w:pPr>
         <w:pStyle w:val="ab"/>
         <w:ind w:leftChars="0" w:left="1440"/>
-        <w:rPr>
-          <w:rFonts w:hint="eastAsia"/>
-        </w:rPr>
       </w:pPr>
     </w:p>
     <w:p>
@@ -5949,9 +5851,6 @@
           <w:numId w:val="14"/>
         </w:numPr>
         <w:ind w:leftChars="0"/>
-        <w:rPr>
-          <w:rFonts w:hint="eastAsia"/>
-        </w:rPr>
       </w:pPr>
       <w:r>
         <w:rPr>
@@ -6019,21 +5918,12 @@
     <w:p>
       <w:pPr>
         <w:widowControl/>
-        <w:rPr>
-          <w:rFonts w:hint="eastAsia"/>
-        </w:rPr>
       </w:pPr>
       <w:r>
         <w:br w:type="page"/>
       </w:r>
     </w:p>
-    <w:p>
-      <w:pPr>
-        <w:rPr>
-          <w:rFonts w:hint="eastAsia"/>
-        </w:rPr>
-      </w:pPr>
-    </w:p>
+    <w:p/>
     <w:tbl>
       <w:tblPr>
         <w:tblStyle w:val="ac"/>
@@ -6606,13 +6496,7 @@
         </w:tc>
       </w:tr>
     </w:tbl>
-    <w:p>
-      <w:pPr>
-        <w:rPr>
-          <w:rFonts w:hint="eastAsia"/>
-        </w:rPr>
-      </w:pPr>
-    </w:p>
+    <w:p/>
     <w:tbl>
       <w:tblPr>
         <w:tblStyle w:val="ac"/>
@@ -6662,13 +6546,7 @@
               <w:rPr>
                 <w:rFonts w:hint="eastAsia"/>
               </w:rPr>
-              <w:t xml:space="preserve"> </w:t>
-            </w:r>
-            <w:r>
-              <w:rPr>
-                <w:rFonts w:hint="eastAsia"/>
-              </w:rPr>
-              <w:t>(</w:t>
+              <w:t xml:space="preserve"> (</w:t>
             </w:r>
             <w:r>
               <w:rPr>
@@ -6680,13 +6558,7 @@
               <w:rPr>
                 <w:rFonts w:hint="eastAsia"/>
               </w:rPr>
-              <w:t>2</w:t>
-            </w:r>
-            <w:r>
-              <w:rPr>
-                <w:rFonts w:hint="eastAsia"/>
-              </w:rPr>
-              <w:t>)</w:t>
+              <w:t>2)</w:t>
             </w:r>
           </w:p>
         </w:tc>
@@ -6748,11 +6620,6 @@
             <w:tcW w:w="4121" w:type="dxa"/>
           </w:tcPr>
           <w:p>
-            <w:pPr>
-              <w:rPr>
-                <w:rFonts w:hint="eastAsia"/>
-              </w:rPr>
-            </w:pPr>
             <w:r>
               <w:rPr>
                 <w:rFonts w:hint="eastAsia"/>
@@ -6772,7 +6639,6 @@
           <w:p>
             <w:pPr>
               <w:rPr>
-                <w:rFonts w:hint="eastAsia"/>
                 <w:b/>
                 <w:color w:val="548DD4" w:themeColor="text2" w:themeTint="99"/>
               </w:rPr>
@@ -6839,11 +6705,6 @@
             <w:tcW w:w="4121" w:type="dxa"/>
           </w:tcPr>
           <w:p>
-            <w:pPr>
-              <w:rPr>
-                <w:rFonts w:hint="eastAsia"/>
-              </w:rPr>
-            </w:pPr>
             <w:r>
               <w:rPr>
                 <w:rFonts w:hint="eastAsia"/>
@@ -6863,7 +6724,6 @@
           <w:p>
             <w:pPr>
               <w:rPr>
-                <w:rFonts w:hint="eastAsia"/>
                 <w:b/>
                 <w:color w:val="548DD4" w:themeColor="text2" w:themeTint="99"/>
               </w:rPr>
@@ -6930,11 +6790,6 @@
             <w:tcW w:w="4121" w:type="dxa"/>
           </w:tcPr>
           <w:p>
-            <w:pPr>
-              <w:rPr>
-                <w:rFonts w:hint="eastAsia"/>
-              </w:rPr>
-            </w:pPr>
             <w:r>
               <w:rPr>
                 <w:rFonts w:hint="eastAsia"/>
@@ -6954,7 +6809,6 @@
           <w:p>
             <w:pPr>
               <w:rPr>
-                <w:rFonts w:hint="eastAsia"/>
                 <w:b/>
                 <w:color w:val="548DD4" w:themeColor="text2" w:themeTint="99"/>
               </w:rPr>
@@ -7021,11 +6875,6 @@
             <w:tcW w:w="4121" w:type="dxa"/>
           </w:tcPr>
           <w:p>
-            <w:pPr>
-              <w:rPr>
-                <w:rFonts w:hint="eastAsia"/>
-              </w:rPr>
-            </w:pPr>
             <w:r>
               <w:rPr>
                 <w:rFonts w:hint="eastAsia"/>
@@ -7045,7 +6894,6 @@
           <w:p>
             <w:pPr>
               <w:rPr>
-                <w:rFonts w:hint="eastAsia"/>
                 <w:b/>
                 <w:color w:val="548DD4" w:themeColor="text2" w:themeTint="99"/>
               </w:rPr>
@@ -7112,11 +6960,6 @@
             <w:tcW w:w="4121" w:type="dxa"/>
           </w:tcPr>
           <w:p>
-            <w:pPr>
-              <w:rPr>
-                <w:rFonts w:hint="eastAsia"/>
-              </w:rPr>
-            </w:pPr>
             <w:r>
               <w:rPr>
                 <w:rFonts w:hint="eastAsia"/>
@@ -7127,7 +6970,6 @@
           <w:p>
             <w:pPr>
               <w:rPr>
-                <w:rFonts w:hint="eastAsia"/>
                 <w:b/>
                 <w:color w:val="548DD4" w:themeColor="text2" w:themeTint="99"/>
               </w:rPr>
@@ -7194,11 +7036,6 @@
             <w:tcW w:w="4121" w:type="dxa"/>
           </w:tcPr>
           <w:p>
-            <w:pPr>
-              <w:rPr>
-                <w:rFonts w:hint="eastAsia"/>
-              </w:rPr>
-            </w:pPr>
             <w:r>
               <w:rPr>
                 <w:rFonts w:hint="eastAsia"/>
@@ -7209,7 +7046,6 @@
           <w:p>
             <w:pPr>
               <w:rPr>
-                <w:rFonts w:hint="eastAsia"/>
                 <w:b/>
                 <w:color w:val="548DD4" w:themeColor="text2" w:themeTint="99"/>
               </w:rPr>
@@ -7270,13 +7106,7 @@
         <w:br w:type="page"/>
       </w:r>
     </w:p>
-    <w:p>
-      <w:pPr>
-        <w:rPr>
-          <w:rFonts w:hint="eastAsia"/>
-        </w:rPr>
-      </w:pPr>
-    </w:p>
+    <w:p/>
     <w:tbl>
       <w:tblPr>
         <w:tblStyle w:val="ac"/>
@@ -7345,13 +7175,7 @@
               <w:rPr>
                 <w:rFonts w:hint="eastAsia"/>
               </w:rPr>
-              <w:t>3</w:t>
-            </w:r>
-            <w:r>
-              <w:rPr>
-                <w:rFonts w:hint="eastAsia"/>
-              </w:rPr>
-              <w:t>)</w:t>
+              <w:t>3)</w:t>
             </w:r>
           </w:p>
         </w:tc>
@@ -7493,19 +7317,7 @@
               <w:rPr>
                 <w:rFonts w:hint="eastAsia"/>
               </w:rPr>
-              <w:t xml:space="preserve">) is </w:t>
-            </w:r>
-            <w:r>
-              <w:rPr>
-                <w:rFonts w:hint="eastAsia"/>
-              </w:rPr>
-              <w:t>even</w:t>
-            </w:r>
-            <w:r>
-              <w:rPr>
-                <w:rFonts w:hint="eastAsia"/>
-              </w:rPr>
-              <w:t>(</w:t>
+              <w:t>) is even(</w:t>
             </w:r>
             <w:r>
               <w:rPr>
@@ -7562,19 +7374,7 @@
               <w:rPr>
                 <w:rFonts w:hint="eastAsia"/>
               </w:rPr>
-              <w:t xml:space="preserve">) is </w:t>
-            </w:r>
-            <w:r>
-              <w:rPr>
-                <w:rFonts w:hint="eastAsia"/>
-              </w:rPr>
-              <w:t>odd</w:t>
-            </w:r>
-            <w:r>
-              <w:rPr>
-                <w:rFonts w:hint="eastAsia"/>
-              </w:rPr>
-              <w:t>(</w:t>
+              <w:t>) is odd(</w:t>
             </w:r>
             <w:r>
               <w:rPr>
@@ -7593,13 +7393,7 @@
         </w:tc>
       </w:tr>
     </w:tbl>
-    <w:p>
-      <w:pPr>
-        <w:rPr>
-          <w:rFonts w:hint="eastAsia"/>
-        </w:rPr>
-      </w:pPr>
-    </w:p>
+    <w:p/>
     <w:p/>
     <w:p>
       <w:pPr>
@@ -7719,7 +7513,7 @@
           </mc:Choice>
           <mc:Fallback>
             <w:pict>
-              <v:shape id="文字方塊 1" o:spid="_x0000_s1029" type="#_x0000_t202" style="position:absolute;left:0;text-align:left;margin-left:172.5pt;margin-top:49.15pt;width:1in;height:26.2pt;z-index:251705344;visibility:visible;mso-wrap-style:none;mso-height-percent:0;mso-wrap-distance-left:9pt;mso-wrap-distance-top:0;mso-wrap-distance-right:9pt;mso-wrap-distance-bottom:0;mso-position-horizontal:absolute;mso-position-horizontal-relative:text;mso-position-vertical:absolute;mso-position-vertical-relative:text;mso-height-percent:0;mso-height-relative:margin;v-text-anchor:top" o:gfxdata="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" filled="f" stroked="f" strokeweight=".5pt">
+              <v:shape w14:anchorId="6DB9416B" id="文字方塊 1" o:spid="_x0000_s1029" type="#_x0000_t202" style="position:absolute;left:0;text-align:left;margin-left:172.5pt;margin-top:49.15pt;width:1in;height:26.2pt;z-index:251705344;visibility:visible;mso-wrap-style:none;mso-height-percent:0;mso-wrap-distance-left:9pt;mso-wrap-distance-top:0;mso-wrap-distance-right:9pt;mso-wrap-distance-bottom:0;mso-position-horizontal:absolute;mso-position-horizontal-relative:text;mso-position-vertical:absolute;mso-position-vertical-relative:text;mso-height-percent:0;mso-height-relative:margin;v-text-anchor:top" o:gfxdata="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" filled="f" stroked="f" strokeweight=".5pt">
                 <v:textbox>
                   <w:txbxContent>
                     <w:p>
@@ -7840,7 +7634,7 @@
           </mc:Choice>
           <mc:Fallback>
             <w:pict>
-              <v:shape id="文字方塊 8" o:spid="_x0000_s1030" type="#_x0000_t202" style="position:absolute;left:0;text-align:left;margin-left:153.3pt;margin-top:97.1pt;width:92.65pt;height:26.2pt;z-index:251707392;visibility:visible;mso-wrap-style:square;mso-width-percent:0;mso-height-percent:0;mso-wrap-distance-left:9pt;mso-wrap-distance-top:0;mso-wrap-distance-right:9pt;mso-wrap-distance-bottom:0;mso-position-horizontal:absolute;mso-position-horizontal-relative:text;mso-position-vertical:absolute;mso-position-vertical-relative:text;mso-width-percent:0;mso-height-percent:0;mso-width-relative:margin;mso-height-relative:margin;v-text-anchor:top" o:gfxdata="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" filled="f" stroked="f" strokeweight=".5pt">
+              <v:shape w14:anchorId="3F7B5217" id="文字方塊 8" o:spid="_x0000_s1030" type="#_x0000_t202" style="position:absolute;left:0;text-align:left;margin-left:153.3pt;margin-top:97.1pt;width:92.65pt;height:26.2pt;z-index:251707392;visibility:visible;mso-wrap-style:square;mso-width-percent:0;mso-height-percent:0;mso-wrap-distance-left:9pt;mso-wrap-distance-top:0;mso-wrap-distance-right:9pt;mso-wrap-distance-bottom:0;mso-position-horizontal:absolute;mso-position-horizontal-relative:text;mso-position-vertical:absolute;mso-position-vertical-relative:text;mso-width-percent:0;mso-height-percent:0;mso-width-relative:margin;mso-height-relative:margin;v-text-anchor:top" o:gfxdata="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" filled="f" stroked="f" strokeweight=".5pt">
                 <v:textbox>
                   <w:txbxContent>
                     <w:p>
@@ -7944,9 +7738,9 @@
               </wp:anchor>
             </w:drawing>
           </mc:Choice>
-          <mc:Fallback xmlns="">
+          <mc:Fallback>
             <w:pict>
-              <v:rect id="矩形 31" o:spid="_x0000_s1026" style="position:absolute;margin-left:111.25pt;margin-top:349.95pt;width:65.1pt;height:18.75pt;z-index:251699200;visibility:visible;mso-wrap-style:square;mso-width-percent:0;mso-height-percent:0;mso-wrap-distance-left:9pt;mso-wrap-distance-top:0;mso-wrap-distance-right:9pt;mso-wrap-distance-bottom:0;mso-position-horizontal:absolute;mso-position-horizontal-relative:text;mso-position-vertical:absolute;mso-position-vertical-relative:text;mso-width-percent:0;mso-height-percent:0;mso-width-relative:margin;mso-height-relative:margin;v-text-anchor:middle" o:gfxdata="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" filled="f" strokecolor="#ffc000" strokeweight="2pt"/>
+              <v:rect w14:anchorId="7CB95110" id="矩形 31" o:spid="_x0000_s1026" style="position:absolute;margin-left:111.25pt;margin-top:349.95pt;width:65.1pt;height:18.75pt;z-index:251699200;visibility:visible;mso-wrap-style:square;mso-width-percent:0;mso-height-percent:0;mso-wrap-distance-left:9pt;mso-wrap-distance-top:0;mso-wrap-distance-right:9pt;mso-wrap-distance-bottom:0;mso-position-horizontal:absolute;mso-position-horizontal-relative:text;mso-position-vertical:absolute;mso-position-vertical-relative:text;mso-width-percent:0;mso-height-percent:0;mso-width-relative:margin;mso-height-relative:margin;v-text-anchor:middle" o:gfxdata="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" filled="f" strokecolor="#ffc000" strokeweight="2pt"/>
             </w:pict>
           </mc:Fallback>
         </mc:AlternateContent>
@@ -8025,9 +7819,9 @@
               </wp:anchor>
             </w:drawing>
           </mc:Choice>
-          <mc:Fallback xmlns="">
+          <mc:Fallback>
             <w:pict>
-              <v:rect id="矩形 29" o:spid="_x0000_s1026" style="position:absolute;margin-left:111.25pt;margin-top:217.85pt;width:65.1pt;height:18.75pt;z-index:251696128;visibility:visible;mso-wrap-style:square;mso-width-percent:0;mso-height-percent:0;mso-wrap-distance-left:9pt;mso-wrap-distance-top:0;mso-wrap-distance-right:9pt;mso-wrap-distance-bottom:0;mso-position-horizontal:absolute;mso-position-horizontal-relative:text;mso-position-vertical:absolute;mso-position-vertical-relative:text;mso-width-percent:0;mso-height-percent:0;mso-width-relative:margin;mso-height-relative:margin;v-text-anchor:middle" o:gfxdata="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" filled="f" strokecolor="#ffc000" strokeweight="2pt"/>
+              <v:rect w14:anchorId="053AB3D0" id="矩形 29" o:spid="_x0000_s1026" style="position:absolute;margin-left:111.25pt;margin-top:217.85pt;width:65.1pt;height:18.75pt;z-index:251696128;visibility:visible;mso-wrap-style:square;mso-width-percent:0;mso-height-percent:0;mso-wrap-distance-left:9pt;mso-wrap-distance-top:0;mso-wrap-distance-right:9pt;mso-wrap-distance-bottom:0;mso-position-horizontal:absolute;mso-position-horizontal-relative:text;mso-position-vertical:absolute;mso-position-vertical-relative:text;mso-width-percent:0;mso-height-percent:0;mso-width-relative:margin;mso-height-relative:margin;v-text-anchor:middle" o:gfxdata="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" filled="f" strokecolor="#ffc000" strokeweight="2pt"/>
             </w:pict>
           </mc:Fallback>
         </mc:AlternateContent>
@@ -8106,9 +7900,9 @@
               </wp:anchor>
             </w:drawing>
           </mc:Choice>
-          <mc:Fallback xmlns="">
+          <mc:Fallback>
             <w:pict>
-              <v:rect id="矩形 27" o:spid="_x0000_s1026" style="position:absolute;margin-left:111.25pt;margin-top:80.75pt;width:65.1pt;height:18.75pt;z-index:251693056;visibility:visible;mso-wrap-style:square;mso-width-percent:0;mso-height-percent:0;mso-wrap-distance-left:9pt;mso-wrap-distance-top:0;mso-wrap-distance-right:9pt;mso-wrap-distance-bottom:0;mso-position-horizontal:absolute;mso-position-horizontal-relative:text;mso-position-vertical:absolute;mso-position-vertical-relative:text;mso-width-percent:0;mso-height-percent:0;mso-width-relative:margin;mso-height-relative:margin;v-text-anchor:middle" o:gfxdata="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" filled="f" strokecolor="#ffc000" strokeweight="2pt"/>
+              <v:rect w14:anchorId="51317426" id="矩形 27" o:spid="_x0000_s1026" style="position:absolute;margin-left:111.25pt;margin-top:80.75pt;width:65.1pt;height:18.75pt;z-index:251693056;visibility:visible;mso-wrap-style:square;mso-width-percent:0;mso-height-percent:0;mso-wrap-distance-left:9pt;mso-wrap-distance-top:0;mso-wrap-distance-right:9pt;mso-wrap-distance-bottom:0;mso-position-horizontal:absolute;mso-position-horizontal-relative:text;mso-position-vertical:absolute;mso-position-vertical-relative:text;mso-width-percent:0;mso-height-percent:0;mso-width-relative:margin;mso-height-relative:margin;v-text-anchor:middle" o:gfxdata="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" filled="f" strokecolor="#ffc000" strokeweight="2pt"/>
             </w:pict>
           </mc:Fallback>
         </mc:AlternateContent>
@@ -8187,9 +7981,9 @@
               </wp:anchor>
             </w:drawing>
           </mc:Choice>
-          <mc:Fallback xmlns="">
+          <mc:Fallback>
             <w:pict>
-              <v:rect id="矩形 30" o:spid="_x0000_s1026" style="position:absolute;margin-left:111.25pt;margin-top:304.85pt;width:80.75pt;height:18.8pt;z-index:251698176;visibility:visible;mso-wrap-style:square;mso-width-percent:0;mso-height-percent:0;mso-wrap-distance-left:9pt;mso-wrap-distance-top:0;mso-wrap-distance-right:9pt;mso-wrap-distance-bottom:0;mso-position-horizontal:absolute;mso-position-horizontal-relative:text;mso-position-vertical:absolute;mso-position-vertical-relative:text;mso-width-percent:0;mso-height-percent:0;mso-width-relative:margin;mso-height-relative:margin;v-text-anchor:middle" o:gfxdata="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" filled="f" strokecolor="#ffc000" strokeweight="2pt"/>
+              <v:rect w14:anchorId="78B6536B" id="矩形 30" o:spid="_x0000_s1026" style="position:absolute;margin-left:111.25pt;margin-top:304.85pt;width:80.75pt;height:18.8pt;z-index:251698176;visibility:visible;mso-wrap-style:square;mso-width-percent:0;mso-height-percent:0;mso-wrap-distance-left:9pt;mso-wrap-distance-top:0;mso-wrap-distance-right:9pt;mso-wrap-distance-bottom:0;mso-position-horizontal:absolute;mso-position-horizontal-relative:text;mso-position-vertical:absolute;mso-position-vertical-relative:text;mso-width-percent:0;mso-height-percent:0;mso-width-relative:margin;mso-height-relative:margin;v-text-anchor:middle" o:gfxdata="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" filled="f" strokecolor="#ffc000" strokeweight="2pt"/>
             </w:pict>
           </mc:Fallback>
         </mc:AlternateContent>
@@ -8268,9 +8062,9 @@
               </wp:anchor>
             </w:drawing>
           </mc:Choice>
-          <mc:Fallback xmlns="">
+          <mc:Fallback>
             <w:pict>
-              <v:rect id="矩形 28" o:spid="_x0000_s1026" style="position:absolute;margin-left:111.25pt;margin-top:172.75pt;width:80.75pt;height:18.8pt;z-index:251695104;visibility:visible;mso-wrap-style:square;mso-width-percent:0;mso-height-percent:0;mso-wrap-distance-left:9pt;mso-wrap-distance-top:0;mso-wrap-distance-right:9pt;mso-wrap-distance-bottom:0;mso-position-horizontal:absolute;mso-position-horizontal-relative:text;mso-position-vertical:absolute;mso-position-vertical-relative:text;mso-width-percent:0;mso-height-percent:0;mso-width-relative:margin;mso-height-relative:margin;v-text-anchor:middle" o:gfxdata="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" filled="f" strokecolor="#ffc000" strokeweight="2pt"/>
+              <v:rect w14:anchorId="76D10A40" id="矩形 28" o:spid="_x0000_s1026" style="position:absolute;margin-left:111.25pt;margin-top:172.75pt;width:80.75pt;height:18.8pt;z-index:251695104;visibility:visible;mso-wrap-style:square;mso-width-percent:0;mso-height-percent:0;mso-wrap-distance-left:9pt;mso-wrap-distance-top:0;mso-wrap-distance-right:9pt;mso-wrap-distance-bottom:0;mso-position-horizontal:absolute;mso-position-horizontal-relative:text;mso-position-vertical:absolute;mso-position-vertical-relative:text;mso-width-percent:0;mso-height-percent:0;mso-width-relative:margin;mso-height-relative:margin;v-text-anchor:middle" o:gfxdata="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" filled="f" strokecolor="#ffc000" strokeweight="2pt"/>
             </w:pict>
           </mc:Fallback>
         </mc:AlternateContent>
@@ -8351,7 +8145,7 @@
           </mc:Choice>
           <mc:Fallback>
             <w:pict>
-              <v:rect id="矩形 26" o:spid="_x0000_s1026" style="position:absolute;margin-left:111.3pt;margin-top:35.7pt;width:80.75pt;height:18.8pt;z-index:251691008;visibility:visible;mso-wrap-style:square;mso-width-percent:0;mso-height-percent:0;mso-wrap-distance-left:9pt;mso-wrap-distance-top:0;mso-wrap-distance-right:9pt;mso-wrap-distance-bottom:0;mso-position-horizontal:absolute;mso-position-horizontal-relative:text;mso-position-vertical:absolute;mso-position-vertical-relative:text;mso-width-percent:0;mso-height-percent:0;mso-width-relative:margin;mso-height-relative:margin;v-text-anchor:middle" o:gfxdata="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" filled="f" strokecolor="#ffc000" strokeweight="2pt"/>
+              <v:rect w14:anchorId="0F1DB685" id="矩形 26" o:spid="_x0000_s1026" style="position:absolute;margin-left:111.3pt;margin-top:35.7pt;width:80.75pt;height:18.8pt;z-index:251691008;visibility:visible;mso-wrap-style:square;mso-width-percent:0;mso-height-percent:0;mso-wrap-distance-left:9pt;mso-wrap-distance-top:0;mso-wrap-distance-right:9pt;mso-wrap-distance-bottom:0;mso-position-horizontal:absolute;mso-position-horizontal-relative:text;mso-position-vertical:absolute;mso-position-vertical-relative:text;mso-width-percent:0;mso-height-percent:0;mso-width-relative:margin;mso-height-relative:margin;v-text-anchor:middle" o:gfxdata="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" filled="f" strokecolor="#ffc000" strokeweight="2pt"/>
             </w:pict>
           </mc:Fallback>
         </mc:AlternateContent>
@@ -8444,7 +8238,7 @@
           </mc:Choice>
           <mc:Fallback>
             <w:pict>
-              <v:shape id="文字方塊 25" o:spid="_x0000_s1031" type="#_x0000_t202" style="position:absolute;left:0;text-align:left;margin-left:147.6pt;margin-top:1.65pt;width:1in;height:26.2pt;z-index:251688960;visibility:visible;mso-wrap-style:none;mso-height-percent:0;mso-wrap-distance-left:9pt;mso-wrap-distance-top:0;mso-wrap-distance-right:9pt;mso-wrap-distance-bottom:0;mso-position-horizontal:absolute;mso-position-horizontal-relative:text;mso-position-vertical:absolute;mso-position-vertical-relative:text;mso-height-percent:0;mso-height-relative:margin;v-text-anchor:top" o:gfxdata="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" filled="f" stroked="f" strokeweight=".5pt">
+              <v:shape w14:anchorId="0E45EB76" id="文字方塊 25" o:spid="_x0000_s1031" type="#_x0000_t202" style="position:absolute;left:0;text-align:left;margin-left:147.6pt;margin-top:1.65pt;width:1in;height:26.2pt;z-index:251688960;visibility:visible;mso-wrap-style:none;mso-height-percent:0;mso-wrap-distance-left:9pt;mso-wrap-distance-top:0;mso-wrap-distance-right:9pt;mso-wrap-distance-bottom:0;mso-position-horizontal:absolute;mso-position-horizontal-relative:text;mso-position-vertical:absolute;mso-position-vertical-relative:text;mso-height-percent:0;mso-height-relative:margin;v-text-anchor:top" o:gfxdata="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" filled="f" stroked="f" strokeweight=".5pt">
                 <v:textbox>
                   <w:txbxContent>
                     <w:p>
@@ -8542,9 +8336,9 @@
               </wp:anchor>
             </w:drawing>
           </mc:Choice>
-          <mc:Fallback xmlns="">
+          <mc:Fallback>
             <w:pict>
-              <v:rect id="矩形 23" o:spid="_x0000_s1026" style="position:absolute;margin-left:89.35pt;margin-top:149.65pt;width:60.7pt;height:16.25pt;z-index:251684864;visibility:visible;mso-wrap-style:square;mso-width-percent:0;mso-height-percent:0;mso-wrap-distance-left:9pt;mso-wrap-distance-top:0;mso-wrap-distance-right:9pt;mso-wrap-distance-bottom:0;mso-position-horizontal:absolute;mso-position-horizontal-relative:text;mso-position-vertical:absolute;mso-position-vertical-relative:text;mso-width-percent:0;mso-height-percent:0;mso-width-relative:margin;mso-height-relative:margin;v-text-anchor:middle" o:gfxdata="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" filled="f" strokecolor="red" strokeweight="2pt"/>
+              <v:rect w14:anchorId="21937446" id="矩形 23" o:spid="_x0000_s1026" style="position:absolute;margin-left:89.35pt;margin-top:149.65pt;width:60.7pt;height:16.25pt;z-index:251684864;visibility:visible;mso-wrap-style:square;mso-width-percent:0;mso-height-percent:0;mso-wrap-distance-left:9pt;mso-wrap-distance-top:0;mso-wrap-distance-right:9pt;mso-wrap-distance-bottom:0;mso-position-horizontal:absolute;mso-position-horizontal-relative:text;mso-position-vertical:absolute;mso-position-vertical-relative:text;mso-width-percent:0;mso-height-percent:0;mso-width-relative:margin;mso-height-relative:margin;v-text-anchor:middle" o:gfxdata="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" filled="f" strokecolor="red" strokeweight="2pt"/>
             </w:pict>
           </mc:Fallback>
         </mc:AlternateContent>
@@ -8623,9 +8417,9 @@
               </wp:anchor>
             </w:drawing>
           </mc:Choice>
-          <mc:Fallback xmlns="">
+          <mc:Fallback>
             <w:pict>
-              <v:rect id="矩形 24" o:spid="_x0000_s1026" style="position:absolute;margin-left:88.7pt;margin-top:282.35pt;width:54.45pt;height:16.3pt;z-index:251686912;visibility:visible;mso-wrap-style:square;mso-width-percent:0;mso-height-percent:0;mso-wrap-distance-left:9pt;mso-wrap-distance-top:0;mso-wrap-distance-right:9pt;mso-wrap-distance-bottom:0;mso-position-horizontal:absolute;mso-position-horizontal-relative:text;mso-position-vertical:absolute;mso-position-vertical-relative:text;mso-width-percent:0;mso-height-percent:0;mso-width-relative:margin;mso-height-relative:margin;v-text-anchor:middle" o:gfxdata="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" filled="f" strokecolor="red" strokeweight="2pt"/>
+              <v:rect w14:anchorId="3195EA7D" id="矩形 24" o:spid="_x0000_s1026" style="position:absolute;margin-left:88.7pt;margin-top:282.35pt;width:54.45pt;height:16.3pt;z-index:251686912;visibility:visible;mso-wrap-style:square;mso-width-percent:0;mso-height-percent:0;mso-wrap-distance-left:9pt;mso-wrap-distance-top:0;mso-wrap-distance-right:9pt;mso-wrap-distance-bottom:0;mso-position-horizontal:absolute;mso-position-horizontal-relative:text;mso-position-vertical:absolute;mso-position-vertical-relative:text;mso-width-percent:0;mso-height-percent:0;mso-width-relative:margin;mso-height-relative:margin;v-text-anchor:middle" o:gfxdata="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" filled="f" strokecolor="red" strokeweight="2pt"/>
             </w:pict>
           </mc:Fallback>
         </mc:AlternateContent>
@@ -8704,9 +8498,9 @@
               </wp:anchor>
             </w:drawing>
           </mc:Choice>
-          <mc:Fallback xmlns="">
+          <mc:Fallback>
             <w:pict>
-              <v:rect id="矩形 22" o:spid="_x0000_s1026" style="position:absolute;margin-left:90.6pt;margin-top:15.55pt;width:60.75pt;height:16.3pt;z-index:251682816;visibility:visible;mso-wrap-style:square;mso-width-percent:0;mso-height-percent:0;mso-wrap-distance-left:9pt;mso-wrap-distance-top:0;mso-wrap-distance-right:9pt;mso-wrap-distance-bottom:0;mso-position-horizontal:absolute;mso-position-horizontal-relative:text;mso-position-vertical:absolute;mso-position-vertical-relative:text;mso-width-percent:0;mso-height-percent:0;mso-width-relative:margin;mso-height-relative:margin;v-text-anchor:middle" o:gfxdata="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" filled="f" strokecolor="red" strokeweight="2pt"/>
+              <v:rect w14:anchorId="0FBBAE3D" id="矩形 22" o:spid="_x0000_s1026" style="position:absolute;margin-left:90.6pt;margin-top:15.55pt;width:60.75pt;height:16.3pt;z-index:251682816;visibility:visible;mso-wrap-style:square;mso-width-percent:0;mso-height-percent:0;mso-wrap-distance-left:9pt;mso-wrap-distance-top:0;mso-wrap-distance-right:9pt;mso-wrap-distance-bottom:0;mso-position-horizontal:absolute;mso-position-horizontal-relative:text;mso-position-vertical:absolute;mso-position-vertical-relative:text;mso-width-percent:0;mso-height-percent:0;mso-width-relative:margin;mso-height-relative:margin;v-text-anchor:middle" o:gfxdata="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" filled="f" strokecolor="red" strokeweight="2pt"/>
             </w:pict>
           </mc:Fallback>
         </mc:AlternateContent>
@@ -8734,7 +8528,7 @@
                     </pic:cNvPicPr>
                   </pic:nvPicPr>
                   <pic:blipFill>
-                    <a:blip r:embed="rId12">
+                    <a:blip r:embed="rId11">
                       <a:extLst>
                         <a:ext uri="{28A0092B-C50C-407E-A947-70E740481C1C}">
                           <a14:useLocalDpi xmlns:a14="http://schemas.microsoft.com/office/drawing/2010/main" val="0"/>
@@ -9424,15 +9218,7 @@
               <w:rPr>
                 <w:rFonts w:hint="eastAsia"/>
               </w:rPr>
-              <w:t xml:space="preserve"> (Excel file</w:t>
-            </w:r>
-            <w:bookmarkStart w:id="8" w:name="_GoBack"/>
-            <w:bookmarkEnd w:id="8"/>
-            <w:r>
-              <w:rPr>
-                <w:rFonts w:hint="eastAsia"/>
-              </w:rPr>
-              <w:t>)</w:t>
+              <w:t xml:space="preserve"> (Excel file)</w:t>
             </w:r>
           </w:p>
         </w:tc>
@@ -9673,9 +9459,9 @@
               </wp:anchor>
             </w:drawing>
           </mc:Choice>
-          <mc:Fallback xmlns="">
+          <mc:Fallback>
             <w:pict>
-              <v:rect id="矩形 35" o:spid="_x0000_s1026" style="position:absolute;margin-left:83.75pt;margin-top:190.95pt;width:396.95pt;height:53.2pt;z-index:251703296;visibility:visible;mso-wrap-style:square;mso-width-percent:0;mso-height-percent:0;mso-wrap-distance-left:9pt;mso-wrap-distance-top:0;mso-wrap-distance-right:9pt;mso-wrap-distance-bottom:0;mso-position-horizontal:absolute;mso-position-horizontal-relative:text;mso-position-vertical:absolute;mso-position-vertical-relative:text;mso-width-percent:0;mso-height-percent:0;mso-width-relative:margin;mso-height-relative:margin;v-text-anchor:middle" o:gfxdata="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" filled="f" strokecolor="#ffc000" strokeweight="2pt"/>
+              <v:rect w14:anchorId="125C8F83" id="矩形 35" o:spid="_x0000_s1026" style="position:absolute;margin-left:83.75pt;margin-top:190.95pt;width:396.95pt;height:53.2pt;z-index:251703296;visibility:visible;mso-wrap-style:square;mso-width-percent:0;mso-height-percent:0;mso-wrap-distance-left:9pt;mso-wrap-distance-top:0;mso-wrap-distance-right:9pt;mso-wrap-distance-bottom:0;mso-position-horizontal:absolute;mso-position-horizontal-relative:text;mso-position-vertical:absolute;mso-position-vertical-relative:text;mso-width-percent:0;mso-height-percent:0;mso-width-relative:margin;mso-height-relative:margin;v-text-anchor:middle" o:gfxdata="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" filled="f" strokecolor="#ffc000" strokeweight="2pt"/>
             </w:pict>
           </mc:Fallback>
         </mc:AlternateContent>
@@ -9754,9 +9540,9 @@
               </wp:anchor>
             </w:drawing>
           </mc:Choice>
-          <mc:Fallback xmlns="">
+          <mc:Fallback>
             <w:pict>
-              <v:rect id="矩形 34" o:spid="_x0000_s1026" style="position:absolute;margin-left:78.1pt;margin-top:55.1pt;width:90.15pt;height:101.45pt;z-index:251701248;visibility:visible;mso-wrap-style:square;mso-width-percent:0;mso-height-percent:0;mso-wrap-distance-left:9pt;mso-wrap-distance-top:0;mso-wrap-distance-right:9pt;mso-wrap-distance-bottom:0;mso-position-horizontal:absolute;mso-position-horizontal-relative:text;mso-position-vertical:absolute;mso-position-vertical-relative:text;mso-width-percent:0;mso-height-percent:0;mso-width-relative:margin;mso-height-relative:margin;v-text-anchor:middle" o:gfxdata="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" filled="f" strokecolor="red" strokeweight="2pt"/>
+              <v:rect w14:anchorId="0935AC44" id="矩形 34" o:spid="_x0000_s1026" style="position:absolute;margin-left:78.1pt;margin-top:55.1pt;width:90.15pt;height:101.45pt;z-index:251701248;visibility:visible;mso-wrap-style:square;mso-width-percent:0;mso-height-percent:0;mso-wrap-distance-left:9pt;mso-wrap-distance-top:0;mso-wrap-distance-right:9pt;mso-wrap-distance-bottom:0;mso-position-horizontal:absolute;mso-position-horizontal-relative:text;mso-position-vertical:absolute;mso-position-vertical-relative:text;mso-width-percent:0;mso-height-percent:0;mso-width-relative:margin;mso-height-relative:margin;v-text-anchor:middle" o:gfxdata="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" filled="f" strokecolor="red" strokeweight="2pt"/>
             </w:pict>
           </mc:Fallback>
         </mc:AlternateContent>
@@ -9784,7 +9570,7 @@
                     </pic:cNvPicPr>
                   </pic:nvPicPr>
                   <pic:blipFill>
-                    <a:blip r:embed="rId13">
+                    <a:blip r:embed="rId12">
                       <a:extLst>
                         <a:ext uri="{28A0092B-C50C-407E-A947-70E740481C1C}">
                           <a14:useLocalDpi xmlns:a14="http://schemas.microsoft.com/office/drawing/2010/main" val="0"/>
@@ -9880,7 +9666,7 @@
                     </pic:cNvPicPr>
                   </pic:nvPicPr>
                   <pic:blipFill>
-                    <a:blip r:embed="rId14">
+                    <a:blip r:embed="rId13">
                       <a:extLst>
                         <a:ext uri="{28A0092B-C50C-407E-A947-70E740481C1C}">
                           <a14:useLocalDpi xmlns:a14="http://schemas.microsoft.com/office/drawing/2010/main" val="0"/>
@@ -9925,9 +9711,8 @@
       </w:pPr>
     </w:p>
     <w:sectPr>
-      <w:headerReference w:type="default" r:id="rId15"/>
-      <w:footerReference w:type="even" r:id="rId16"/>
-      <w:footerReference w:type="default" r:id="rId17"/>
+      <w:footerReference w:type="even" r:id="rId14"/>
+      <w:footerReference w:type="default" r:id="rId15"/>
       <w:pgSz w:w="11906" w:h="16838"/>
       <w:pgMar w:top="1440" w:right="1080" w:bottom="1440" w:left="1080" w:header="851" w:footer="992" w:gutter="0"/>
       <w:cols w:space="425"/>
@@ -9938,7 +9723,7 @@
 </file>
 
 <file path=word/endnotes.xml><?xml version="1.0" encoding="utf-8"?>
-<w:endnotes xmlns:wpc="http://schemas.microsoft.com/office/word/2010/wordprocessingCanvas" xmlns:mc="http://schemas.openxmlformats.org/markup-compatibility/2006" xmlns:o="urn:schemas-microsoft-com:office:office" xmlns:r="http://schemas.openxmlformats.org/officeDocument/2006/relationships" xmlns:m="http://schemas.openxmlformats.org/officeDocument/2006/math" xmlns:v="urn:schemas-microsoft-com:vml" xmlns:wp14="http://schemas.microsoft.com/office/word/2010/wordprocessingDrawing" xmlns:wp="http://schemas.openxmlformats.org/drawingml/2006/wordprocessingDrawing" xmlns:w10="urn:schemas-microsoft-com:office:word" xmlns:w="http://schemas.openxmlformats.org/wordprocessingml/2006/main" xmlns:w14="http://schemas.microsoft.com/office/word/2010/wordml" xmlns:wpg="http://schemas.microsoft.com/office/word/2010/wordprocessingGroup" xmlns:wpi="http://schemas.microsoft.com/office/word/2010/wordprocessingInk" xmlns:wne="http://schemas.microsoft.com/office/word/2006/wordml" xmlns:wps="http://schemas.microsoft.com/office/word/2010/wordprocessingShape" mc:Ignorable="w14 wp14">
+<w:endnotes xmlns:wpc="http://schemas.microsoft.com/office/word/2010/wordprocessingCanvas" xmlns:mc="http://schemas.openxmlformats.org/markup-compatibility/2006" xmlns:o="urn:schemas-microsoft-com:office:office" xmlns:r="http://schemas.openxmlformats.org/officeDocument/2006/relationships" xmlns:m="http://schemas.openxmlformats.org/officeDocument/2006/math" xmlns:v="urn:schemas-microsoft-com:vml" xmlns:wp14="http://schemas.microsoft.com/office/word/2010/wordprocessingDrawing" xmlns:wp="http://schemas.openxmlformats.org/drawingml/2006/wordprocessingDrawing" xmlns:w10="urn:schemas-microsoft-com:office:word" xmlns:w="http://schemas.openxmlformats.org/wordprocessingml/2006/main" xmlns:w14="http://schemas.microsoft.com/office/word/2010/wordml" xmlns:w15="http://schemas.microsoft.com/office/word/2012/wordml" xmlns:wpg="http://schemas.microsoft.com/office/word/2010/wordprocessingGroup" xmlns:wpi="http://schemas.microsoft.com/office/word/2010/wordprocessingInk" xmlns:wne="http://schemas.microsoft.com/office/word/2006/wordml" xmlns:wps="http://schemas.microsoft.com/office/word/2010/wordprocessingShape" mc:Ignorable="w14 w15 wp14">
   <w:endnote w:type="separator" w:id="-1">
     <w:p>
       <w:r>
@@ -9957,7 +9742,7 @@
 </file>
 
 <file path=word/footer1.xml><?xml version="1.0" encoding="utf-8"?>
-<w:ftr xmlns:wpc="http://schemas.microsoft.com/office/word/2010/wordprocessingCanvas" xmlns:mc="http://schemas.openxmlformats.org/markup-compatibility/2006" xmlns:o="urn:schemas-microsoft-com:office:office" xmlns:r="http://schemas.openxmlformats.org/officeDocument/2006/relationships" xmlns:m="http://schemas.openxmlformats.org/officeDocument/2006/math" xmlns:v="urn:schemas-microsoft-com:vml" xmlns:wp14="http://schemas.microsoft.com/office/word/2010/wordprocessingDrawing" xmlns:wp="http://schemas.openxmlformats.org/drawingml/2006/wordprocessingDrawing" xmlns:w10="urn:schemas-microsoft-com:office:word" xmlns:w="http://schemas.openxmlformats.org/wordprocessingml/2006/main" xmlns:w14="http://schemas.microsoft.com/office/word/2010/wordml" xmlns:wpg="http://schemas.microsoft.com/office/word/2010/wordprocessingGroup" xmlns:wpi="http://schemas.microsoft.com/office/word/2010/wordprocessingInk" xmlns:wne="http://schemas.microsoft.com/office/word/2006/wordml" xmlns:wps="http://schemas.microsoft.com/office/word/2010/wordprocessingShape" mc:Ignorable="w14 wp14">
+<w:ftr xmlns:wpc="http://schemas.microsoft.com/office/word/2010/wordprocessingCanvas" xmlns:mc="http://schemas.openxmlformats.org/markup-compatibility/2006" xmlns:o="urn:schemas-microsoft-com:office:office" xmlns:r="http://schemas.openxmlformats.org/officeDocument/2006/relationships" xmlns:m="http://schemas.openxmlformats.org/officeDocument/2006/math" xmlns:v="urn:schemas-microsoft-com:vml" xmlns:wp14="http://schemas.microsoft.com/office/word/2010/wordprocessingDrawing" xmlns:wp="http://schemas.openxmlformats.org/drawingml/2006/wordprocessingDrawing" xmlns:w10="urn:schemas-microsoft-com:office:word" xmlns:w="http://schemas.openxmlformats.org/wordprocessingml/2006/main" xmlns:w14="http://schemas.microsoft.com/office/word/2010/wordml" xmlns:w15="http://schemas.microsoft.com/office/word/2012/wordml" xmlns:wpg="http://schemas.microsoft.com/office/word/2010/wordprocessingGroup" xmlns:wpi="http://schemas.microsoft.com/office/word/2010/wordprocessingInk" xmlns:wne="http://schemas.microsoft.com/office/word/2006/wordml" xmlns:wps="http://schemas.microsoft.com/office/word/2010/wordprocessingShape" mc:Ignorable="w14 w15 wp14">
   <w:p>
     <w:pPr>
       <w:pStyle w:val="a7"/>
@@ -9995,7 +9780,7 @@
 </file>
 
 <file path=word/footer2.xml><?xml version="1.0" encoding="utf-8"?>
-<w:ftr xmlns:wpc="http://schemas.microsoft.com/office/word/2010/wordprocessingCanvas" xmlns:mc="http://schemas.openxmlformats.org/markup-compatibility/2006" xmlns:o="urn:schemas-microsoft-com:office:office" xmlns:r="http://schemas.openxmlformats.org/officeDocument/2006/relationships" xmlns:m="http://schemas.openxmlformats.org/officeDocument/2006/math" xmlns:v="urn:schemas-microsoft-com:vml" xmlns:wp14="http://schemas.microsoft.com/office/word/2010/wordprocessingDrawing" xmlns:wp="http://schemas.openxmlformats.org/drawingml/2006/wordprocessingDrawing" xmlns:w10="urn:schemas-microsoft-com:office:word" xmlns:w="http://schemas.openxmlformats.org/wordprocessingml/2006/main" xmlns:w14="http://schemas.microsoft.com/office/word/2010/wordml" xmlns:wpg="http://schemas.microsoft.com/office/word/2010/wordprocessingGroup" xmlns:wpi="http://schemas.microsoft.com/office/word/2010/wordprocessingInk" xmlns:wne="http://schemas.microsoft.com/office/word/2006/wordml" xmlns:wps="http://schemas.microsoft.com/office/word/2010/wordprocessingShape" mc:Ignorable="w14 wp14">
+<w:ftr xmlns:wpc="http://schemas.microsoft.com/office/word/2010/wordprocessingCanvas" xmlns:mc="http://schemas.openxmlformats.org/markup-compatibility/2006" xmlns:o="urn:schemas-microsoft-com:office:office" xmlns:r="http://schemas.openxmlformats.org/officeDocument/2006/relationships" xmlns:m="http://schemas.openxmlformats.org/officeDocument/2006/math" xmlns:v="urn:schemas-microsoft-com:vml" xmlns:wp14="http://schemas.microsoft.com/office/word/2010/wordprocessingDrawing" xmlns:wp="http://schemas.openxmlformats.org/drawingml/2006/wordprocessingDrawing" xmlns:w10="urn:schemas-microsoft-com:office:word" xmlns:w="http://schemas.openxmlformats.org/wordprocessingml/2006/main" xmlns:w14="http://schemas.microsoft.com/office/word/2010/wordml" xmlns:w15="http://schemas.microsoft.com/office/word/2012/wordml" xmlns:wpg="http://schemas.microsoft.com/office/word/2010/wordprocessingGroup" xmlns:wpi="http://schemas.microsoft.com/office/word/2010/wordprocessingInk" xmlns:wne="http://schemas.microsoft.com/office/word/2006/wordml" xmlns:wps="http://schemas.microsoft.com/office/word/2010/wordprocessingShape" mc:Ignorable="w14 w15 wp14">
   <w:p>
     <w:pPr>
       <w:pStyle w:val="a7"/>
@@ -10027,7 +9812,7 @@
         <w:rStyle w:val="a9"/>
         <w:noProof/>
       </w:rPr>
-      <w:t>4</w:t>
+      <w:t>3</w:t>
     </w:r>
     <w:r>
       <w:rPr>
@@ -10062,7 +9847,7 @@
       <w:rPr>
         <w:noProof/>
       </w:rPr>
-      <w:t>1/22/2018</w:t>
+      <w:t>1/28/2018</w:t>
     </w:r>
     <w:r>
       <w:fldChar w:fldCharType="end"/>
@@ -10072,59 +9857,7 @@
         <w:rFonts w:hint="eastAsia"/>
       </w:rPr>
       <w:tab/>
-      <w:t xml:space="preserve">                                       </w:t>
-    </w:r>
-    <w:r>
-      <w:rPr>
-        <w:noProof/>
-        <w:color w:val="777777"/>
-      </w:rPr>
-      <w:pict>
-        <v:shapetype id="_x0000_t75" coordsize="21600,21600" o:spt="75" o:preferrelative="t" path="m@4@5l@4@11@9@11@9@5xe" filled="f" stroked="f">
-          <v:stroke joinstyle="miter"/>
-          <v:formulas>
-            <v:f eqn="if lineDrawn pixelLineWidth 0"/>
-            <v:f eqn="sum @0 1 0"/>
-            <v:f eqn="sum 0 0 @1"/>
-            <v:f eqn="prod @2 1 2"/>
-            <v:f eqn="prod @3 21600 pixelWidth"/>
-            <v:f eqn="prod @3 21600 pixelHeight"/>
-            <v:f eqn="sum @0 0 1"/>
-            <v:f eqn="prod @6 1 2"/>
-            <v:f eqn="prod @7 21600 pixelWidth"/>
-            <v:f eqn="sum @8 21600 0"/>
-            <v:f eqn="prod @7 21600 pixelHeight"/>
-            <v:f eqn="sum @10 21600 0"/>
-          </v:formulas>
-          <v:path o:extrusionok="f" gradientshapeok="t" o:connecttype="rect"/>
-          <o:lock v:ext="edit" aspectratio="t"/>
-        </v:shapetype>
-        <v:shape id="_x0000_s2050" type="#_x0000_t75" style="position:absolute;margin-left:-90pt;margin-top:-33.8pt;width:594pt;height:35pt;z-index:251660288;visibility:visible;mso-wrap-edited:f;mso-position-horizontal-relative:text;mso-position-vertical-relative:text" o:userdrawn="t">
-          <v:imagedata r:id="rId1" o:title=""/>
-        </v:shape>
-        <o:OLEObject Type="Embed" ProgID="Word.Picture.8" ShapeID="_x0000_s2050" DrawAspect="Content" ObjectID="_1578213147" r:id="rId2"/>
-      </w:pict>
-    </w:r>
-    <w:r>
-      <w:rPr>
-        <w:rFonts w:ascii="Tahoma" w:eastAsia="標楷體" w:hAnsi="Tahoma" w:cs="Tahoma"/>
-        <w:i/>
-        <w:iCs/>
-        <w:color w:val="808080"/>
-        <w:szCs w:val="12"/>
-      </w:rPr>
-      <w:t xml:space="preserve">- Company Confidential </w:t>
-    </w:r>
-    <w:r>
-      <w:rPr>
-        <w:rFonts w:ascii="Tahoma" w:eastAsia="標楷體" w:hAnsi="Tahoma" w:cs="Tahoma"/>
-        <w:i/>
-        <w:iCs/>
-        <w:color w:val="808080"/>
-        <w:sz w:val="12"/>
-        <w:szCs w:val="12"/>
-      </w:rPr>
-      <w:t>-</w:t>
+      <w:t xml:space="preserve">    </w:t>
     </w:r>
   </w:p>
   <w:p>
@@ -10150,7 +9883,7 @@
 </file>
 
 <file path=word/footnotes.xml><?xml version="1.0" encoding="utf-8"?>
-<w:footnotes xmlns:wpc="http://schemas.microsoft.com/office/word/2010/wordprocessingCanvas" xmlns:mc="http://schemas.openxmlformats.org/markup-compatibility/2006" xmlns:o="urn:schemas-microsoft-com:office:office" xmlns:r="http://schemas.openxmlformats.org/officeDocument/2006/relationships" xmlns:m="http://schemas.openxmlformats.org/officeDocument/2006/math" xmlns:v="urn:schemas-microsoft-com:vml" xmlns:wp14="http://schemas.microsoft.com/office/word/2010/wordprocessingDrawing" xmlns:wp="http://schemas.openxmlformats.org/drawingml/2006/wordprocessingDrawing" xmlns:w10="urn:schemas-microsoft-com:office:word" xmlns:w="http://schemas.openxmlformats.org/wordprocessingml/2006/main" xmlns:w14="http://schemas.microsoft.com/office/word/2010/wordml" xmlns:wpg="http://schemas.microsoft.com/office/word/2010/wordprocessingGroup" xmlns:wpi="http://schemas.microsoft.com/office/word/2010/wordprocessingInk" xmlns:wne="http://schemas.microsoft.com/office/word/2006/wordml" xmlns:wps="http://schemas.microsoft.com/office/word/2010/wordprocessingShape" mc:Ignorable="w14 wp14">
+<w:footnotes xmlns:wpc="http://schemas.microsoft.com/office/word/2010/wordprocessingCanvas" xmlns:mc="http://schemas.openxmlformats.org/markup-compatibility/2006" xmlns:o="urn:schemas-microsoft-com:office:office" xmlns:r="http://schemas.openxmlformats.org/officeDocument/2006/relationships" xmlns:m="http://schemas.openxmlformats.org/officeDocument/2006/math" xmlns:v="urn:schemas-microsoft-com:vml" xmlns:wp14="http://schemas.microsoft.com/office/word/2010/wordprocessingDrawing" xmlns:wp="http://schemas.openxmlformats.org/drawingml/2006/wordprocessingDrawing" xmlns:w10="urn:schemas-microsoft-com:office:word" xmlns:w="http://schemas.openxmlformats.org/wordprocessingml/2006/main" xmlns:w14="http://schemas.microsoft.com/office/word/2010/wordml" xmlns:w15="http://schemas.microsoft.com/office/word/2012/wordml" xmlns:wpg="http://schemas.microsoft.com/office/word/2010/wordprocessingGroup" xmlns:wpi="http://schemas.microsoft.com/office/word/2010/wordprocessingInk" xmlns:wne="http://schemas.microsoft.com/office/word/2006/wordml" xmlns:wps="http://schemas.microsoft.com/office/word/2010/wordprocessingShape" mc:Ignorable="w14 w15 wp14">
   <w:footnote w:type="separator" w:id="-1">
     <w:p>
       <w:r>
@@ -10168,48 +9901,9 @@
 </w:footnotes>
 </file>
 
-<file path=word/header1.xml><?xml version="1.0" encoding="utf-8"?>
-<w:hdr xmlns:wpc="http://schemas.microsoft.com/office/word/2010/wordprocessingCanvas" xmlns:mc="http://schemas.openxmlformats.org/markup-compatibility/2006" xmlns:o="urn:schemas-microsoft-com:office:office" xmlns:r="http://schemas.openxmlformats.org/officeDocument/2006/relationships" xmlns:m="http://schemas.openxmlformats.org/officeDocument/2006/math" xmlns:v="urn:schemas-microsoft-com:vml" xmlns:wp14="http://schemas.microsoft.com/office/word/2010/wordprocessingDrawing" xmlns:wp="http://schemas.openxmlformats.org/drawingml/2006/wordprocessingDrawing" xmlns:w10="urn:schemas-microsoft-com:office:word" xmlns:w="http://schemas.openxmlformats.org/wordprocessingml/2006/main" xmlns:w14="http://schemas.microsoft.com/office/word/2010/wordml" xmlns:wpg="http://schemas.microsoft.com/office/word/2010/wordprocessingGroup" xmlns:wpi="http://schemas.microsoft.com/office/word/2010/wordprocessingInk" xmlns:wne="http://schemas.microsoft.com/office/word/2006/wordml" xmlns:wps="http://schemas.microsoft.com/office/word/2010/wordprocessingShape" mc:Ignorable="w14 wp14">
-  <w:p>
-    <w:pPr>
-      <w:pStyle w:val="a5"/>
-    </w:pPr>
-    <w:r>
-      <w:rPr>
-        <w:noProof/>
-      </w:rPr>
-      <w:pict>
-        <v:shapetype id="_x0000_t75" coordsize="21600,21600" o:spt="75" o:preferrelative="t" path="m@4@5l@4@11@9@11@9@5xe" filled="f" stroked="f">
-          <v:stroke joinstyle="miter"/>
-          <v:formulas>
-            <v:f eqn="if lineDrawn pixelLineWidth 0"/>
-            <v:f eqn="sum @0 1 0"/>
-            <v:f eqn="sum 0 0 @1"/>
-            <v:f eqn="prod @2 1 2"/>
-            <v:f eqn="prod @3 21600 pixelWidth"/>
-            <v:f eqn="prod @3 21600 pixelHeight"/>
-            <v:f eqn="sum @0 0 1"/>
-            <v:f eqn="prod @6 1 2"/>
-            <v:f eqn="prod @7 21600 pixelWidth"/>
-            <v:f eqn="sum @8 21600 0"/>
-            <v:f eqn="prod @7 21600 pixelHeight"/>
-            <v:f eqn="sum @10 21600 0"/>
-          </v:formulas>
-          <v:path o:extrusionok="f" gradientshapeok="t" o:connecttype="rect"/>
-          <o:lock v:ext="edit" aspectratio="t"/>
-        </v:shapetype>
-        <v:shape id="_x0000_s2049" type="#_x0000_t75" style="position:absolute;margin-left:324pt;margin-top:-10.95pt;width:172.2pt;height:46.9pt;z-index:251659264">
-          <v:imagedata r:id="rId1" o:title="top"/>
-        </v:shape>
-      </w:pict>
-    </w:r>
-  </w:p>
-</w:hdr>
-</file>
-
 <file path=word/numbering.xml><?xml version="1.0" encoding="utf-8"?>
-<w:numbering xmlns:wpc="http://schemas.microsoft.com/office/word/2010/wordprocessingCanvas" xmlns:mc="http://schemas.openxmlformats.org/markup-compatibility/2006" xmlns:o="urn:schemas-microsoft-com:office:office" xmlns:r="http://schemas.openxmlformats.org/officeDocument/2006/relationships" xmlns:m="http://schemas.openxmlformats.org/officeDocument/2006/math" xmlns:v="urn:schemas-microsoft-com:vml" xmlns:wp14="http://schemas.microsoft.com/office/word/2010/wordprocessingDrawing" xmlns:wp="http://schemas.openxmlformats.org/drawingml/2006/wordprocessingDrawing" xmlns:w10="urn:schemas-microsoft-com:office:word" xmlns:w="http://schemas.openxmlformats.org/wordprocessingml/2006/main" xmlns:w14="http://schemas.microsoft.com/office/word/2010/wordml" xmlns:wpg="http://schemas.microsoft.com/office/word/2010/wordprocessingGroup" xmlns:wpi="http://schemas.microsoft.com/office/word/2010/wordprocessingInk" xmlns:wne="http://schemas.microsoft.com/office/word/2006/wordml" xmlns:wps="http://schemas.microsoft.com/office/word/2010/wordprocessingShape" mc:Ignorable="w14 wp14">
-  <w:abstractNum w:abstractNumId="0">
+<w:numbering xmlns:wpc="http://schemas.microsoft.com/office/word/2010/wordprocessingCanvas" xmlns:mc="http://schemas.openxmlformats.org/markup-compatibility/2006" xmlns:o="urn:schemas-microsoft-com:office:office" xmlns:r="http://schemas.openxmlformats.org/officeDocument/2006/relationships" xmlns:m="http://schemas.openxmlformats.org/officeDocument/2006/math" xmlns:v="urn:schemas-microsoft-com:vml" xmlns:wp14="http://schemas.microsoft.com/office/word/2010/wordprocessingDrawing" xmlns:wp="http://schemas.openxmlformats.org/drawingml/2006/wordprocessingDrawing" xmlns:w10="urn:schemas-microsoft-com:office:word" xmlns:w="http://schemas.openxmlformats.org/wordprocessingml/2006/main" xmlns:w14="http://schemas.microsoft.com/office/word/2010/wordml" xmlns:w15="http://schemas.microsoft.com/office/word/2012/wordml" xmlns:wpg="http://schemas.microsoft.com/office/word/2010/wordprocessingGroup" xmlns:wpi="http://schemas.microsoft.com/office/word/2010/wordprocessingInk" xmlns:wne="http://schemas.microsoft.com/office/word/2006/wordml" xmlns:wps="http://schemas.microsoft.com/office/word/2010/wordprocessingShape" mc:Ignorable="w14 w15 wp14">
+  <w:abstractNum w:abstractNumId="0" w15:restartNumberingAfterBreak="0">
     <w:nsid w:val="002D67FB"/>
     <w:multiLevelType w:val="hybridMultilevel"/>
     <w:tmpl w:val="B5CAAD1A"/>
@@ -10322,7 +10016,7 @@
       </w:rPr>
     </w:lvl>
   </w:abstractNum>
-  <w:abstractNum w:abstractNumId="1">
+  <w:abstractNum w:abstractNumId="1" w15:restartNumberingAfterBreak="0">
     <w:nsid w:val="06593C18"/>
     <w:multiLevelType w:val="hybridMultilevel"/>
     <w:tmpl w:val="C6BC9916"/>
@@ -10411,7 +10105,7 @@
       </w:pPr>
     </w:lvl>
   </w:abstractNum>
-  <w:abstractNum w:abstractNumId="2">
+  <w:abstractNum w:abstractNumId="2" w15:restartNumberingAfterBreak="0">
     <w:nsid w:val="1E9C7660"/>
     <w:multiLevelType w:val="multilevel"/>
     <w:tmpl w:val="184A46AA"/>
@@ -10560,7 +10254,7 @@
       </w:rPr>
     </w:lvl>
   </w:abstractNum>
-  <w:abstractNum w:abstractNumId="3">
+  <w:abstractNum w:abstractNumId="3" w15:restartNumberingAfterBreak="0">
     <w:nsid w:val="26166217"/>
     <w:multiLevelType w:val="hybridMultilevel"/>
     <w:tmpl w:val="97DEA5A4"/>
@@ -10649,7 +10343,7 @@
       </w:pPr>
     </w:lvl>
   </w:abstractNum>
-  <w:abstractNum w:abstractNumId="4">
+  <w:abstractNum w:abstractNumId="4" w15:restartNumberingAfterBreak="0">
     <w:nsid w:val="29637C96"/>
     <w:multiLevelType w:val="hybridMultilevel"/>
     <w:tmpl w:val="930C9670"/>
@@ -10762,7 +10456,7 @@
       </w:rPr>
     </w:lvl>
   </w:abstractNum>
-  <w:abstractNum w:abstractNumId="5">
+  <w:abstractNum w:abstractNumId="5" w15:restartNumberingAfterBreak="0">
     <w:nsid w:val="32CE421A"/>
     <w:multiLevelType w:val="hybridMultilevel"/>
     <w:tmpl w:val="584A933E"/>
@@ -10875,7 +10569,7 @@
       </w:rPr>
     </w:lvl>
   </w:abstractNum>
-  <w:abstractNum w:abstractNumId="6">
+  <w:abstractNum w:abstractNumId="6" w15:restartNumberingAfterBreak="0">
     <w:nsid w:val="35EC696F"/>
     <w:multiLevelType w:val="multilevel"/>
     <w:tmpl w:val="4EEAD1F4"/>
@@ -11024,7 +10718,7 @@
       </w:rPr>
     </w:lvl>
   </w:abstractNum>
-  <w:abstractNum w:abstractNumId="7">
+  <w:abstractNum w:abstractNumId="7" w15:restartNumberingAfterBreak="0">
     <w:nsid w:val="38671256"/>
     <w:multiLevelType w:val="hybridMultilevel"/>
     <w:tmpl w:val="66A2DDD8"/>
@@ -11137,7 +10831,7 @@
       </w:rPr>
     </w:lvl>
   </w:abstractNum>
-  <w:abstractNum w:abstractNumId="8">
+  <w:abstractNum w:abstractNumId="8" w15:restartNumberingAfterBreak="0">
     <w:nsid w:val="39071351"/>
     <w:multiLevelType w:val="hybridMultilevel"/>
     <w:tmpl w:val="C6BC9916"/>
@@ -11226,7 +10920,7 @@
       </w:pPr>
     </w:lvl>
   </w:abstractNum>
-  <w:abstractNum w:abstractNumId="9">
+  <w:abstractNum w:abstractNumId="9" w15:restartNumberingAfterBreak="0">
     <w:nsid w:val="3BCB1FBD"/>
     <w:multiLevelType w:val="hybridMultilevel"/>
     <w:tmpl w:val="49DAB74A"/>
@@ -11312,7 +11006,7 @@
       </w:pPr>
     </w:lvl>
   </w:abstractNum>
-  <w:abstractNum w:abstractNumId="10">
+  <w:abstractNum w:abstractNumId="10" w15:restartNumberingAfterBreak="0">
     <w:nsid w:val="47E133AF"/>
     <w:multiLevelType w:val="hybridMultilevel"/>
     <w:tmpl w:val="318E80D0"/>
@@ -11425,7 +11119,7 @@
       </w:rPr>
     </w:lvl>
   </w:abstractNum>
-  <w:abstractNum w:abstractNumId="11">
+  <w:abstractNum w:abstractNumId="11" w15:restartNumberingAfterBreak="0">
     <w:nsid w:val="4A9905BD"/>
     <w:multiLevelType w:val="hybridMultilevel"/>
     <w:tmpl w:val="BCA6B966"/>
@@ -11538,7 +11232,7 @@
       </w:rPr>
     </w:lvl>
   </w:abstractNum>
-  <w:abstractNum w:abstractNumId="12">
+  <w:abstractNum w:abstractNumId="12" w15:restartNumberingAfterBreak="0">
     <w:nsid w:val="535A7346"/>
     <w:multiLevelType w:val="hybridMultilevel"/>
     <w:tmpl w:val="475AD114"/>
@@ -11627,7 +11321,7 @@
       </w:pPr>
     </w:lvl>
   </w:abstractNum>
-  <w:abstractNum w:abstractNumId="13">
+  <w:abstractNum w:abstractNumId="13" w15:restartNumberingAfterBreak="0">
     <w:nsid w:val="61C91DEC"/>
     <w:multiLevelType w:val="hybridMultilevel"/>
     <w:tmpl w:val="5E08EB52"/>
@@ -11716,7 +11410,7 @@
       </w:pPr>
     </w:lvl>
   </w:abstractNum>
-  <w:abstractNum w:abstractNumId="14">
+  <w:abstractNum w:abstractNumId="14" w15:restartNumberingAfterBreak="0">
     <w:nsid w:val="63156EF0"/>
     <w:multiLevelType w:val="hybridMultilevel"/>
     <w:tmpl w:val="C428EF04"/>
@@ -11829,7 +11523,7 @@
       </w:rPr>
     </w:lvl>
   </w:abstractNum>
-  <w:abstractNum w:abstractNumId="15">
+  <w:abstractNum w:abstractNumId="15" w15:restartNumberingAfterBreak="0">
     <w:nsid w:val="6C38012E"/>
     <w:multiLevelType w:val="hybridMultilevel"/>
     <w:tmpl w:val="BAA0374E"/>
@@ -11918,7 +11612,7 @@
       </w:pPr>
     </w:lvl>
   </w:abstractNum>
-  <w:abstractNum w:abstractNumId="16">
+  <w:abstractNum w:abstractNumId="16" w15:restartNumberingAfterBreak="0">
     <w:nsid w:val="7A1B4103"/>
     <w:multiLevelType w:val="hybridMultilevel"/>
     <w:tmpl w:val="81CA93EE"/>
@@ -12031,7 +11725,7 @@
       </w:rPr>
     </w:lvl>
   </w:abstractNum>
-  <w:abstractNum w:abstractNumId="17">
+  <w:abstractNum w:abstractNumId="17" w15:restartNumberingAfterBreak="0">
     <w:nsid w:val="7D1E2990"/>
     <w:multiLevelType w:val="hybridMultilevel"/>
     <w:tmpl w:val="BDFE3C1A"/>
@@ -12144,7 +11838,7 @@
       </w:rPr>
     </w:lvl>
   </w:abstractNum>
-  <w:abstractNum w:abstractNumId="18">
+  <w:abstractNum w:abstractNumId="18" w15:restartNumberingAfterBreak="0">
     <w:nsid w:val="7E362882"/>
     <w:multiLevelType w:val="hybridMultilevel"/>
     <w:tmpl w:val="600E894A"/>
@@ -12318,7 +12012,7 @@
 </file>
 
 <file path=word/styles.xml><?xml version="1.0" encoding="utf-8"?>
-<w:styles xmlns:mc="http://schemas.openxmlformats.org/markup-compatibility/2006" xmlns:r="http://schemas.openxmlformats.org/officeDocument/2006/relationships" xmlns:w="http://schemas.openxmlformats.org/wordprocessingml/2006/main" xmlns:w14="http://schemas.microsoft.com/office/word/2010/wordml" mc:Ignorable="w14">
+<w:styles xmlns:mc="http://schemas.openxmlformats.org/markup-compatibility/2006" xmlns:r="http://schemas.openxmlformats.org/officeDocument/2006/relationships" xmlns:w="http://schemas.openxmlformats.org/wordprocessingml/2006/main" xmlns:w14="http://schemas.microsoft.com/office/word/2010/wordml" xmlns:w15="http://schemas.microsoft.com/office/word/2012/wordml" mc:Ignorable="w14 w15">
   <w:docDefaults>
     <w:rPrDefault>
       <w:rPr>
@@ -12331,576 +12025,378 @@
     </w:rPrDefault>
     <w:pPrDefault/>
   </w:docDefaults>
-  <w:latentStyles w:defLockedState="0" w:defUIPriority="99" w:defSemiHidden="1" w:defUnhideWhenUsed="1" w:defQFormat="0" w:count="267">
-    <w:lsdException w:name="Normal" w:semiHidden="0" w:uiPriority="0" w:unhideWhenUsed="0" w:qFormat="1"/>
-    <w:lsdException w:name="heading 1" w:semiHidden="0" w:uiPriority="9" w:unhideWhenUsed="0" w:qFormat="1"/>
-    <w:lsdException w:name="heading 2" w:uiPriority="9" w:qFormat="1"/>
-    <w:lsdException w:name="heading 3" w:uiPriority="9" w:qFormat="1"/>
-    <w:lsdException w:name="heading 4" w:uiPriority="9" w:qFormat="1"/>
-    <w:lsdException w:name="heading 5" w:uiPriority="9" w:qFormat="1"/>
-    <w:lsdException w:name="heading 6" w:uiPriority="9" w:qFormat="1"/>
-    <w:lsdException w:name="heading 7" w:uiPriority="9" w:qFormat="1"/>
-    <w:lsdException w:name="heading 8" w:uiPriority="9" w:qFormat="1"/>
-    <w:lsdException w:name="heading 9" w:uiPriority="9" w:qFormat="1"/>
-    <w:lsdException w:name="toc 1" w:uiPriority="39"/>
-    <w:lsdException w:name="toc 2" w:uiPriority="39"/>
-    <w:lsdException w:name="toc 3" w:uiPriority="39"/>
-    <w:lsdException w:name="toc 4" w:uiPriority="39"/>
-    <w:lsdException w:name="toc 5" w:uiPriority="39"/>
-    <w:lsdException w:name="toc 6" w:uiPriority="39"/>
-    <w:lsdException w:name="toc 7" w:uiPriority="39"/>
-    <w:lsdException w:name="toc 8" w:uiPriority="39"/>
-    <w:lsdException w:name="toc 9" w:uiPriority="39"/>
-    <w:lsdException w:name="header" w:uiPriority="0"/>
-    <w:lsdException w:name="footer" w:uiPriority="0"/>
-    <w:lsdException w:name="caption" w:uiPriority="35" w:qFormat="1"/>
-    <w:lsdException w:name="page number" w:uiPriority="0"/>
-    <w:lsdException w:name="Title" w:semiHidden="0" w:uiPriority="10" w:unhideWhenUsed="0" w:qFormat="1"/>
-    <w:lsdException w:name="Default Paragraph Font" w:uiPriority="1"/>
-    <w:lsdException w:name="Subtitle" w:semiHidden="0" w:uiPriority="11" w:unhideWhenUsed="0" w:qFormat="1"/>
-    <w:lsdException w:name="Strong" w:semiHidden="0" w:uiPriority="22" w:unhideWhenUsed="0" w:qFormat="1"/>
-    <w:lsdException w:name="Emphasis" w:semiHidden="0" w:uiPriority="20" w:unhideWhenUsed="0" w:qFormat="1"/>
-    <w:lsdException w:name="Table Grid" w:semiHidden="0" w:uiPriority="59" w:unhideWhenUsed="0"/>
-    <w:lsdException w:name="Placeholder Text" w:unhideWhenUsed="0"/>
-    <w:lsdException w:name="No Spacing" w:semiHidden="0" w:uiPriority="1" w:unhideWhenUsed="0" w:qFormat="1"/>
-    <w:lsdException w:name="Light Shading" w:semiHidden="0" w:uiPriority="60" w:unhideWhenUsed="0"/>
-    <w:lsdException w:name="Light List" w:semiHidden="0" w:uiPriority="61" w:unhideWhenUsed="0"/>
-    <w:lsdException w:name="Light Grid" w:semiHidden="0" w:uiPriority="62" w:unhideWhenUsed="0"/>
-    <w:lsdException w:name="Medium Shading 1" w:semiHidden="0" w:uiPriority="63" w:unhideWhenUsed="0"/>
-    <w:lsdException w:name="Medium Shading 2" w:semiHidden="0" w:uiPriority="64" w:unhideWhenUsed="0"/>
-    <w:lsdException w:name="Medium List 1" w:semiHidden="0" w:uiPriority="65" w:unhideWhenUsed="0"/>
-    <w:lsdException w:name="Medium List 2" w:semiHidden="0" w:uiPriority="66" w:unhideWhenUsed="0"/>
-    <w:lsdException w:name="Medium Grid 1" w:semiHidden="0" w:uiPriority="67" w:unhideWhenUsed="0"/>
-    <w:lsdException w:name="Medium Grid 2" w:semiHidden="0" w:uiPriority="68" w:unhideWhenUsed="0"/>
-    <w:lsdException w:name="Medium Grid 3" w:semiHidden="0" w:uiPriority="69" w:unhideWhenUsed="0"/>
-    <w:lsdException w:name="Dark List" w:semiHidden="0" w:uiPriority="70" w:unhideWhenUsed="0"/>
-    <w:lsdException w:name="Colorful Shading" w:semiHidden="0" w:uiPriority="71" w:unhideWhenUsed="0"/>
-    <w:lsdException w:name="Colorful List" w:semiHidden="0" w:uiPriority="72" w:unhideWhenUsed="0"/>
-    <w:lsdException w:name="Colorful Grid" w:semiHidden="0" w:uiPriority="73" w:unhideWhenUsed="0"/>
-    <w:lsdException w:name="Light Shading Accent 1" w:semiHidden="0" w:uiPriority="60" w:unhideWhenUsed="0"/>
-    <w:lsdException w:name="Light List Accent 1" w:semiHidden="0" w:uiPriority="61" w:unhideWhenUsed="0"/>
-    <w:lsdException w:name="Light Grid Accent 1" w:semiHidden="0" w:uiPriority="62" w:unhideWhenUsed="0"/>
-    <w:lsdException w:name="Medium Shading 1 Accent 1" w:semiHidden="0" w:uiPriority="63" w:unhideWhenUsed="0"/>
-    <w:lsdException w:name="Medium Shading 2 Accent 1" w:semiHidden="0" w:uiPriority="64" w:unhideWhenUsed="0"/>
-    <w:lsdException w:name="Medium List 1 Accent 1" w:semiHidden="0" w:uiPriority="65" w:unhideWhenUsed="0"/>
-    <w:lsdException w:name="Revision" w:unhideWhenUsed="0"/>
-    <w:lsdException w:name="List Paragraph" w:semiHidden="0" w:uiPriority="34" w:unhideWhenUsed="0" w:qFormat="1"/>
-    <w:lsdException w:name="Quote" w:semiHidden="0" w:uiPriority="29" w:unhideWhenUsed="0" w:qFormat="1"/>
-    <w:lsdException w:name="Intense Quote" w:semiHidden="0" w:uiPriority="30" w:unhideWhenUsed="0" w:qFormat="1"/>
-    <w:lsdException w:name="Medium List 2 Accent 1" w:semiHidden="0" w:uiPriority="66" w:unhideWhenUsed="0"/>
-    <w:lsdException w:name="Medium Grid 1 Accent 1" w:semiHidden="0" w:uiPriority="67" w:unhideWhenUsed="0"/>
-    <w:lsdException w:name="Medium Grid 2 Accent 1" w:semiHidden="0" w:uiPriority="68" w:unhideWhenUsed="0"/>
-    <w:lsdException w:name="Medium Grid 3 Accent 1" w:semiHidden="0" w:uiPriority="69" w:unhideWhenUsed="0"/>
-    <w:lsdException w:name="Dark List Accent 1" w:semiHidden="0" w:uiPriority="70" w:unhideWhenUsed="0"/>
-    <w:lsdException w:name="Colorful Shading Accent 1" w:semiHidden="0" w:uiPriority="71" w:unhideWhenUsed="0"/>
-    <w:lsdException w:name="Colorful List Accent 1" w:semiHidden="0" w:uiPriority="72" w:unhideWhenUsed="0"/>
-    <w:lsdException w:name="Colorful Grid Accent 1" w:semiHidden="0" w:uiPriority="73" w:unhideWhenUsed="0"/>
-    <w:lsdException w:name="Light Shading Accent 2" w:semiHidden="0" w:uiPriority="60" w:unhideWhenUsed="0"/>
-    <w:lsdException w:name="Light List Accent 2" w:semiHidden="0" w:uiPriority="61" w:unhideWhenUsed="0"/>
-    <w:lsdException w:name="Light Grid Accent 2" w:semiHidden="0" w:uiPriority="62" w:unhideWhenUsed="0"/>
-    <w:lsdException w:name="Medium Shading 1 Accent 2" w:semiHidden="0" w:uiPriority="63" w:unhideWhenUsed="0"/>
-    <w:lsdException w:name="Medium Shading 2 Accent 2" w:semiHidden="0" w:uiPriority="64" w:unhideWhenUsed="0"/>
-    <w:lsdException w:name="Medium List 1 Accent 2" w:semiHidden="0" w:uiPriority="65" w:unhideWhenUsed="0"/>
-    <w:lsdException w:name="Medium List 2 Accent 2" w:semiHidden="0" w:uiPriority="66" w:unhideWhenUsed="0"/>
-    <w:lsdException w:name="Medium Grid 1 Accent 2" w:semiHidden="0" w:uiPriority="67" w:unhideWhenUsed="0"/>
-    <w:lsdException w:name="Medium Grid 2 Accent 2" w:semiHidden="0" w:uiPriority="68" w:unhideWhenUsed="0"/>
-    <w:lsdException w:name="Medium Grid 3 Accent 2" w:semiHidden="0" w:uiPriority="69" w:unhideWhenUsed="0"/>
-    <w:lsdException w:name="Dark List Accent 2" w:semiHidden="0" w:uiPriority="70" w:unhideWhenUsed="0"/>
-    <w:lsdException w:name="Colorful Shading Accent 2" w:semiHidden="0" w:uiPriority="71" w:unhideWhenUsed="0"/>
-    <w:lsdException w:name="Colorful List Accent 2" w:semiHidden="0" w:uiPriority="72" w:unhideWhenUsed="0"/>
-    <w:lsdException w:name="Colorful Grid Accent 2" w:semiHidden="0" w:uiPriority="73" w:unhideWhenUsed="0"/>
-    <w:lsdException w:name="Light Shading Accent 3" w:semiHidden="0" w:uiPriority="60" w:unhideWhenUsed="0"/>
-    <w:lsdException w:name="Light List Accent 3" w:semiHidden="0" w:uiPriority="61" w:unhideWhenUsed="0"/>
-    <w:lsdException w:name="Light Grid Accent 3" w:semiHidden="0" w:uiPriority="62" w:unhideWhenUsed="0"/>
-    <w:lsdException w:name="Medium Shading 1 Accent 3" w:semiHidden="0" w:uiPriority="63" w:unhideWhenUsed="0"/>
-    <w:lsdException w:name="Medium Shading 2 Accent 3" w:semiHidden="0" w:uiPriority="64" w:unhideWhenUsed="0"/>
-    <w:lsdException w:name="Medium List 1 Accent 3" w:semiHidden="0" w:uiPriority="65" w:unhideWhenUsed="0"/>
-    <w:lsdException w:name="Medium List 2 Accent 3" w:semiHidden="0" w:uiPriority="66" w:unhideWhenUsed="0"/>
-    <w:lsdException w:name="Medium Grid 1 Accent 3" w:semiHidden="0" w:uiPriority="67" w:unhideWhenUsed="0"/>
-    <w:lsdException w:name="Medium Grid 2 Accent 3" w:semiHidden="0" w:uiPriority="68" w:unhideWhenUsed="0"/>
-    <w:lsdException w:name="Medium Grid 3 Accent 3" w:semiHidden="0" w:uiPriority="69" w:unhideWhenUsed="0"/>
-    <w:lsdException w:name="Dark List Accent 3" w:semiHidden="0" w:uiPriority="70" w:unhideWhenUsed="0"/>
-    <w:lsdException w:name="Colorful Shading Accent 3" w:semiHidden="0" w:uiPriority="71" w:unhideWhenUsed="0"/>
-    <w:lsdException w:name="Colorful List Accent 3" w:semiHidden="0" w:uiPriority="72" w:unhideWhenUsed="0"/>
-    <w:lsdException w:name="Colorful Grid Accent 3" w:semiHidden="0" w:uiPriority="73" w:unhideWhenUsed="0"/>
-    <w:lsdException w:name="Light Shading Accent 4" w:semiHidden="0" w:uiPriority="60" w:unhideWhenUsed="0"/>
-    <w:lsdException w:name="Light List Accent 4" w:semiHidden="0" w:uiPriority="61" w:unhideWhenUsed="0"/>
-    <w:lsdException w:name="Light Grid Accent 4" w:semiHidden="0" w:uiPriority="62" w:unhideWhenUsed="0"/>
-    <w:lsdException w:name="Medium Shading 1 Accent 4" w:semiHidden="0" w:uiPriority="63" w:unhideWhenUsed="0"/>
-    <w:lsdException w:name="Medium Shading 2 Accent 4" w:semiHidden="0" w:uiPriority="64" w:unhideWhenUsed="0"/>
-    <w:lsdException w:name="Medium List 1 Accent 4" w:semiHidden="0" w:uiPriority="65" w:unhideWhenUsed="0"/>
-    <w:lsdException w:name="Medium List 2 Accent 4" w:semiHidden="0" w:uiPriority="66" w:unhideWhenUsed="0"/>
-    <w:lsdException w:name="Medium Grid 1 Accent 4" w:semiHidden="0" w:uiPriority="67" w:unhideWhenUsed="0"/>
-    <w:lsdException w:name="Medium Grid 2 Accent 4" w:semiHidden="0" w:uiPriority="68" w:unhideWhenUsed="0"/>
-    <w:lsdException w:name="Medium Grid 3 Accent 4" w:semiHidden="0" w:uiPriority="69" w:unhideWhenUsed="0"/>
-    <w:lsdException w:name="Dark List Accent 4" w:semiHidden="0" w:uiPriority="70" w:unhideWhenUsed="0"/>
-    <w:lsdException w:name="Colorful Shading Accent 4" w:semiHidden="0" w:uiPriority="71" w:unhideWhenUsed="0"/>
-    <w:lsdException w:name="Colorful List Accent 4" w:semiHidden="0" w:uiPriority="72" w:unhideWhenUsed="0"/>
-    <w:lsdException w:name="Colorful Grid Accent 4" w:semiHidden="0" w:uiPriority="73" w:unhideWhenUsed="0"/>
-    <w:lsdException w:name="Light Shading Accent 5" w:semiHidden="0" w:uiPriority="60" w:unhideWhenUsed="0"/>
-    <w:lsdException w:name="Light List Accent 5" w:semiHidden="0" w:uiPriority="61" w:unhideWhenUsed="0"/>
-    <w:lsdException w:name="Light Grid Accent 5" w:semiHidden="0" w:uiPriority="62" w:unhideWhenUsed="0"/>
-    <w:lsdException w:name="Medium Shading 1 Accent 5" w:semiHidden="0" w:uiPriority="63" w:unhideWhenUsed="0"/>
-    <w:lsdException w:name="Medium Shading 2 Accent 5" w:semiHidden="0" w:uiPriority="64" w:unhideWhenUsed="0"/>
-    <w:lsdException w:name="Medium List 1 Accent 5" w:semiHidden="0" w:uiPriority="65" w:unhideWhenUsed="0"/>
-    <w:lsdException w:name="Medium List 2 Accent 5" w:semiHidden="0" w:uiPriority="66" w:unhideWhenUsed="0"/>
-    <w:lsdException w:name="Medium Grid 1 Accent 5" w:semiHidden="0" w:uiPriority="67" w:unhideWhenUsed="0"/>
-    <w:lsdException w:name="Medium Grid 2 Accent 5" w:semiHidden="0" w:uiPriority="68" w:unhideWhenUsed="0"/>
-    <w:lsdException w:name="Medium Grid 3 Accent 5" w:semiHidden="0" w:uiPriority="69" w:unhideWhenUsed="0"/>
-    <w:lsdException w:name="Dark List Accent 5" w:semiHidden="0" w:uiPriority="70" w:unhideWhenUsed="0"/>
-    <w:lsdException w:name="Colorful Shading Accent 5" w:semiHidden="0" w:uiPriority="71" w:unhideWhenUsed="0"/>
-    <w:lsdException w:name="Colorful List Accent 5" w:semiHidden="0" w:uiPriority="72" w:unhideWhenUsed="0"/>
-    <w:lsdException w:name="Colorful Grid Accent 5" w:semiHidden="0" w:uiPriority="73" w:unhideWhenUsed="0"/>
-    <w:lsdException w:name="Light Shading Accent 6" w:semiHidden="0" w:uiPriority="60" w:unhideWhenUsed="0"/>
-    <w:lsdException w:name="Light List Accent 6" w:semiHidden="0" w:uiPriority="61" w:unhideWhenUsed="0"/>
-    <w:lsdException w:name="Light Grid Accent 6" w:semiHidden="0" w:uiPriority="62" w:unhideWhenUsed="0"/>
-    <w:lsdException w:name="Medium Shading 1 Accent 6" w:semiHidden="0" w:uiPriority="63" w:unhideWhenUsed="0"/>
-    <w:lsdException w:name="Medium Shading 2 Accent 6" w:semiHidden="0" w:uiPriority="64" w:unhideWhenUsed="0"/>
-    <w:lsdException w:name="Medium List 1 Accent 6" w:semiHidden="0" w:uiPriority="65" w:unhideWhenUsed="0"/>
-    <w:lsdException w:name="Medium List 2 Accent 6" w:semiHidden="0" w:uiPriority="66" w:unhideWhenUsed="0"/>
-    <w:lsdException w:name="Medium Grid 1 Accent 6" w:semiHidden="0" w:uiPriority="67" w:unhideWhenUsed="0"/>
-    <w:lsdException w:name="Medium Grid 2 Accent 6" w:semiHidden="0" w:uiPriority="68" w:unhideWhenUsed="0"/>
-    <w:lsdException w:name="Medium Grid 3 Accent 6" w:semiHidden="0" w:uiPriority="69" w:unhideWhenUsed="0"/>
-    <w:lsdException w:name="Dark List Accent 6" w:semiHidden="0" w:uiPriority="70" w:unhideWhenUsed="0"/>
-    <w:lsdException w:name="Colorful Shading Accent 6" w:semiHidden="0" w:uiPriority="71" w:unhideWhenUsed="0"/>
-    <w:lsdException w:name="Colorful List Accent 6" w:semiHidden="0" w:uiPriority="72" w:unhideWhenUsed="0"/>
-    <w:lsdException w:name="Colorful Grid Accent 6" w:semiHidden="0" w:uiPriority="73" w:unhideWhenUsed="0"/>
-    <w:lsdException w:name="Subtle Emphasis" w:semiHidden="0" w:uiPriority="19" w:unhideWhenUsed="0" w:qFormat="1"/>
-    <w:lsdException w:name="Intense Emphasis" w:semiHidden="0" w:uiPriority="21" w:unhideWhenUsed="0" w:qFormat="1"/>
-    <w:lsdException w:name="Subtle Reference" w:semiHidden="0" w:uiPriority="31" w:unhideWhenUsed="0" w:qFormat="1"/>
-    <w:lsdException w:name="Intense Reference" w:semiHidden="0" w:uiPriority="32" w:unhideWhenUsed="0" w:qFormat="1"/>
-    <w:lsdException w:name="Book Title" w:semiHidden="0" w:uiPriority="33" w:unhideWhenUsed="0" w:qFormat="1"/>
-    <w:lsdException w:name="Bibliography" w:uiPriority="37"/>
-    <w:lsdException w:name="TOC Heading" w:uiPriority="39" w:qFormat="1"/>
-  </w:latentStyles>
-  <w:style w:type="paragraph" w:default="1" w:styleId="a">
-    <w:name w:val="Normal"/>
-    <w:qFormat/>
-    <w:pPr>
-      <w:widowControl w:val="0"/>
-    </w:pPr>
-  </w:style>
-  <w:style w:type="character" w:default="1" w:styleId="a0">
-    <w:name w:val="Default Paragraph Font"/>
-    <w:uiPriority w:val="1"/>
-    <w:semiHidden/>
-    <w:unhideWhenUsed/>
-  </w:style>
-  <w:style w:type="table" w:default="1" w:styleId="a1">
-    <w:name w:val="Normal Table"/>
-    <w:uiPriority w:val="99"/>
-    <w:semiHidden/>
-    <w:unhideWhenUsed/>
-    <w:tblPr>
-      <w:tblInd w:w="0" w:type="dxa"/>
-      <w:tblCellMar>
-        <w:top w:w="0" w:type="dxa"/>
-        <w:left w:w="108" w:type="dxa"/>
-        <w:bottom w:w="0" w:type="dxa"/>
-        <w:right w:w="108" w:type="dxa"/>
-      </w:tblCellMar>
-    </w:tblPr>
-  </w:style>
-  <w:style w:type="numbering" w:default="1" w:styleId="a2">
-    <w:name w:val="No List"/>
-    <w:uiPriority w:val="99"/>
-    <w:semiHidden/>
-    <w:unhideWhenUsed/>
-  </w:style>
-  <w:style w:type="paragraph" w:styleId="a3">
-    <w:name w:val="Balloon Text"/>
-    <w:basedOn w:val="a"/>
-    <w:link w:val="a4"/>
-    <w:uiPriority w:val="99"/>
-    <w:semiHidden/>
-    <w:unhideWhenUsed/>
-    <w:rsid w:val="00063237"/>
-    <w:rPr>
-      <w:rFonts w:asciiTheme="majorHAnsi" w:eastAsiaTheme="majorEastAsia" w:hAnsiTheme="majorHAnsi" w:cstheme="majorBidi"/>
-      <w:sz w:val="18"/>
-      <w:szCs w:val="18"/>
-    </w:rPr>
-  </w:style>
-  <w:style w:type="character" w:customStyle="1" w:styleId="a4">
-    <w:name w:val="註解方塊文字 字元"/>
-    <w:basedOn w:val="a0"/>
-    <w:link w:val="a3"/>
-    <w:uiPriority w:val="99"/>
-    <w:semiHidden/>
-    <w:rsid w:val="00063237"/>
-    <w:rPr>
-      <w:rFonts w:asciiTheme="majorHAnsi" w:eastAsiaTheme="majorEastAsia" w:hAnsiTheme="majorHAnsi" w:cstheme="majorBidi"/>
-      <w:sz w:val="18"/>
-      <w:szCs w:val="18"/>
-    </w:rPr>
-  </w:style>
-  <w:style w:type="paragraph" w:styleId="a5">
-    <w:name w:val="header"/>
-    <w:basedOn w:val="a"/>
-    <w:link w:val="a6"/>
-    <w:rsid w:val="00063237"/>
-    <w:pPr>
-      <w:tabs>
-        <w:tab w:val="center" w:pos="4153"/>
-        <w:tab w:val="right" w:pos="8306"/>
-      </w:tabs>
-      <w:snapToGrid w:val="0"/>
-    </w:pPr>
-    <w:rPr>
-      <w:rFonts w:ascii="Arial" w:eastAsia="新細明體" w:hAnsi="Arial" w:cs="Arial"/>
-      <w:sz w:val="20"/>
-      <w:szCs w:val="20"/>
-    </w:rPr>
-  </w:style>
-  <w:style w:type="character" w:customStyle="1" w:styleId="a6">
-    <w:name w:val="頁首 字元"/>
-    <w:basedOn w:val="a0"/>
-    <w:link w:val="a5"/>
-    <w:rsid w:val="00063237"/>
-    <w:rPr>
-      <w:rFonts w:ascii="Arial" w:eastAsia="新細明體" w:hAnsi="Arial" w:cs="Arial"/>
-      <w:sz w:val="20"/>
-      <w:szCs w:val="20"/>
-    </w:rPr>
-  </w:style>
-  <w:style w:type="paragraph" w:styleId="a7">
-    <w:name w:val="footer"/>
-    <w:basedOn w:val="a"/>
-    <w:link w:val="a8"/>
-    <w:rsid w:val="00063237"/>
-    <w:pPr>
-      <w:tabs>
-        <w:tab w:val="center" w:pos="4153"/>
-        <w:tab w:val="right" w:pos="8306"/>
-      </w:tabs>
-      <w:snapToGrid w:val="0"/>
-    </w:pPr>
-    <w:rPr>
-      <w:rFonts w:ascii="Arial" w:eastAsia="新細明體" w:hAnsi="Arial" w:cs="Arial"/>
-      <w:sz w:val="20"/>
-      <w:szCs w:val="20"/>
-    </w:rPr>
-  </w:style>
-  <w:style w:type="character" w:customStyle="1" w:styleId="a8">
-    <w:name w:val="頁尾 字元"/>
-    <w:basedOn w:val="a0"/>
-    <w:link w:val="a7"/>
-    <w:rsid w:val="00063237"/>
-    <w:rPr>
-      <w:rFonts w:ascii="Arial" w:eastAsia="新細明體" w:hAnsi="Arial" w:cs="Arial"/>
-      <w:sz w:val="20"/>
-      <w:szCs w:val="20"/>
-    </w:rPr>
-  </w:style>
-  <w:style w:type="character" w:styleId="a9">
-    <w:name w:val="page number"/>
-    <w:basedOn w:val="a0"/>
-    <w:rsid w:val="00063237"/>
-  </w:style>
-  <w:style w:type="character" w:styleId="aa">
-    <w:name w:val="Strong"/>
-    <w:basedOn w:val="a0"/>
-    <w:uiPriority w:val="22"/>
-    <w:qFormat/>
-    <w:rsid w:val="00063237"/>
-    <w:rPr>
-      <w:b/>
-      <w:bCs/>
-    </w:rPr>
-  </w:style>
-  <w:style w:type="paragraph" w:styleId="ab">
-    <w:name w:val="List Paragraph"/>
-    <w:basedOn w:val="a"/>
-    <w:uiPriority w:val="34"/>
-    <w:qFormat/>
-    <w:rsid w:val="00063237"/>
-    <w:pPr>
-      <w:ind w:leftChars="200" w:left="480"/>
-    </w:pPr>
-  </w:style>
-  <w:style w:type="table" w:styleId="ac">
-    <w:name w:val="Table Grid"/>
-    <w:basedOn w:val="a1"/>
-    <w:uiPriority w:val="59"/>
-    <w:rsid w:val="00CE1CD9"/>
-    <w:tblPr>
-      <w:tblBorders>
-        <w:top w:val="single" w:sz="4" w:space="0" w:color="auto"/>
-        <w:left w:val="single" w:sz="4" w:space="0" w:color="auto"/>
-        <w:bottom w:val="single" w:sz="4" w:space="0" w:color="auto"/>
-        <w:right w:val="single" w:sz="4" w:space="0" w:color="auto"/>
-        <w:insideH w:val="single" w:sz="4" w:space="0" w:color="auto"/>
-        <w:insideV w:val="single" w:sz="4" w:space="0" w:color="auto"/>
-      </w:tblBorders>
-    </w:tblPr>
-  </w:style>
-  <w:style w:type="table" w:styleId="-5">
-    <w:name w:val="Light Shading Accent 5"/>
-    <w:basedOn w:val="a1"/>
-    <w:uiPriority w:val="60"/>
-    <w:rsid w:val="00006D4B"/>
-    <w:rPr>
-      <w:color w:val="31849B" w:themeColor="accent5" w:themeShade="BF"/>
-    </w:rPr>
-    <w:tblPr>
-      <w:tblStyleRowBandSize w:val="1"/>
-      <w:tblStyleColBandSize w:val="1"/>
-      <w:tblBorders>
-        <w:top w:val="single" w:sz="8" w:space="0" w:color="4BACC6" w:themeColor="accent5"/>
-        <w:bottom w:val="single" w:sz="8" w:space="0" w:color="4BACC6" w:themeColor="accent5"/>
-      </w:tblBorders>
-    </w:tblPr>
-    <w:tblStylePr w:type="firstRow">
-      <w:pPr>
-        <w:spacing w:before="0" w:after="0" w:line="240" w:lineRule="auto"/>
-      </w:pPr>
-      <w:rPr>
-        <w:b/>
-        <w:bCs/>
-      </w:rPr>
-      <w:tblPr/>
-      <w:tcPr>
-        <w:tcBorders>
-          <w:top w:val="single" w:sz="8" w:space="0" w:color="4BACC6" w:themeColor="accent5"/>
-          <w:left w:val="nil"/>
-          <w:bottom w:val="single" w:sz="8" w:space="0" w:color="4BACC6" w:themeColor="accent5"/>
-          <w:right w:val="nil"/>
-          <w:insideH w:val="nil"/>
-          <w:insideV w:val="nil"/>
-        </w:tcBorders>
-      </w:tcPr>
-    </w:tblStylePr>
-    <w:tblStylePr w:type="lastRow">
-      <w:pPr>
-        <w:spacing w:before="0" w:after="0" w:line="240" w:lineRule="auto"/>
-      </w:pPr>
-      <w:rPr>
-        <w:b/>
-        <w:bCs/>
-      </w:rPr>
-      <w:tblPr/>
-      <w:tcPr>
-        <w:tcBorders>
-          <w:top w:val="single" w:sz="8" w:space="0" w:color="4BACC6" w:themeColor="accent5"/>
-          <w:left w:val="nil"/>
-          <w:bottom w:val="single" w:sz="8" w:space="0" w:color="4BACC6" w:themeColor="accent5"/>
-          <w:right w:val="nil"/>
-          <w:insideH w:val="nil"/>
-          <w:insideV w:val="nil"/>
-        </w:tcBorders>
-      </w:tcPr>
-    </w:tblStylePr>
-    <w:tblStylePr w:type="firstCol">
-      <w:rPr>
-        <w:b/>
-        <w:bCs/>
-      </w:rPr>
-    </w:tblStylePr>
-    <w:tblStylePr w:type="lastCol">
-      <w:rPr>
-        <w:b/>
-        <w:bCs/>
-      </w:rPr>
-    </w:tblStylePr>
-    <w:tblStylePr w:type="band1Vert">
-      <w:tblPr/>
-      <w:tcPr>
-        <w:tcBorders>
-          <w:left w:val="nil"/>
-          <w:right w:val="nil"/>
-          <w:insideH w:val="nil"/>
-          <w:insideV w:val="nil"/>
-        </w:tcBorders>
-        <w:shd w:val="clear" w:color="auto" w:fill="D2EAF1" w:themeFill="accent5" w:themeFillTint="3F"/>
-      </w:tcPr>
-    </w:tblStylePr>
-    <w:tblStylePr w:type="band1Horz">
-      <w:tblPr/>
-      <w:tcPr>
-        <w:tcBorders>
-          <w:left w:val="nil"/>
-          <w:right w:val="nil"/>
-          <w:insideH w:val="nil"/>
-          <w:insideV w:val="nil"/>
-        </w:tcBorders>
-        <w:shd w:val="clear" w:color="auto" w:fill="D2EAF1" w:themeFill="accent5" w:themeFillTint="3F"/>
-      </w:tcPr>
-    </w:tblStylePr>
-  </w:style>
-  <w:style w:type="character" w:customStyle="1" w:styleId="remarkup-highlight">
-    <w:name w:val="remarkup-highlight"/>
-    <w:basedOn w:val="a0"/>
-    <w:rsid w:val="0002603F"/>
-  </w:style>
-  <w:style w:type="character" w:styleId="ad">
-    <w:name w:val="Emphasis"/>
-    <w:basedOn w:val="a0"/>
-    <w:uiPriority w:val="20"/>
-    <w:qFormat/>
-    <w:rsid w:val="00EA0B17"/>
-    <w:rPr>
-      <w:i/>
-      <w:iCs/>
-    </w:rPr>
-  </w:style>
-</w:styles>
-</file>
-
-<file path=word/stylesWithEffects.xml><?xml version="1.0" encoding="utf-8"?>
-<w:styles xmlns:wpc="http://schemas.microsoft.com/office/word/2010/wordprocessingCanvas" xmlns:mc="http://schemas.openxmlformats.org/markup-compatibility/2006" xmlns:o="urn:schemas-microsoft-com:office:office" xmlns:r="http://schemas.openxmlformats.org/officeDocument/2006/relationships" xmlns:m="http://schemas.openxmlformats.org/officeDocument/2006/math" xmlns:v="urn:schemas-microsoft-com:vml" xmlns:wp14="http://schemas.microsoft.com/office/word/2010/wordprocessingDrawing" xmlns:wp="http://schemas.openxmlformats.org/drawingml/2006/wordprocessingDrawing" xmlns:w10="urn:schemas-microsoft-com:office:word" xmlns:w="http://schemas.openxmlformats.org/wordprocessingml/2006/main" xmlns:w14="http://schemas.microsoft.com/office/word/2010/wordml" xmlns:wpg="http://schemas.microsoft.com/office/word/2010/wordprocessingGroup" xmlns:wpi="http://schemas.microsoft.com/office/word/2010/wordprocessingInk" xmlns:wne="http://schemas.microsoft.com/office/word/2006/wordml" xmlns:wps="http://schemas.microsoft.com/office/word/2010/wordprocessingShape" mc:Ignorable="w14 wp14">
-  <w:docDefaults>
-    <w:rPrDefault>
-      <w:rPr>
-        <w:rFonts w:asciiTheme="minorHAnsi" w:eastAsiaTheme="minorEastAsia" w:hAnsiTheme="minorHAnsi" w:cstheme="minorBidi"/>
-        <w:kern w:val="2"/>
-        <w:sz w:val="24"/>
-        <w:szCs w:val="22"/>
-        <w:lang w:val="en-US" w:eastAsia="zh-TW" w:bidi="ar-SA"/>
-      </w:rPr>
-    </w:rPrDefault>
-    <w:pPrDefault/>
-  </w:docDefaults>
-  <w:latentStyles w:defLockedState="0" w:defUIPriority="99" w:defSemiHidden="1" w:defUnhideWhenUsed="1" w:defQFormat="0" w:count="267">
-    <w:lsdException w:name="Normal" w:semiHidden="0" w:uiPriority="0" w:unhideWhenUsed="0" w:qFormat="1"/>
-    <w:lsdException w:name="heading 1" w:semiHidden="0" w:uiPriority="9" w:unhideWhenUsed="0" w:qFormat="1"/>
-    <w:lsdException w:name="heading 2" w:uiPriority="9" w:qFormat="1"/>
-    <w:lsdException w:name="heading 3" w:uiPriority="9" w:qFormat="1"/>
-    <w:lsdException w:name="heading 4" w:uiPriority="9" w:qFormat="1"/>
-    <w:lsdException w:name="heading 5" w:uiPriority="9" w:qFormat="1"/>
-    <w:lsdException w:name="heading 6" w:uiPriority="9" w:qFormat="1"/>
-    <w:lsdException w:name="heading 7" w:uiPriority="9" w:qFormat="1"/>
-    <w:lsdException w:name="heading 8" w:uiPriority="9" w:qFormat="1"/>
-    <w:lsdException w:name="heading 9" w:uiPriority="9" w:qFormat="1"/>
-    <w:lsdException w:name="toc 1" w:uiPriority="39"/>
-    <w:lsdException w:name="toc 2" w:uiPriority="39"/>
-    <w:lsdException w:name="toc 3" w:uiPriority="39"/>
-    <w:lsdException w:name="toc 4" w:uiPriority="39"/>
-    <w:lsdException w:name="toc 5" w:uiPriority="39"/>
-    <w:lsdException w:name="toc 6" w:uiPriority="39"/>
-    <w:lsdException w:name="toc 7" w:uiPriority="39"/>
-    <w:lsdException w:name="toc 8" w:uiPriority="39"/>
-    <w:lsdException w:name="toc 9" w:uiPriority="39"/>
-    <w:lsdException w:name="header" w:uiPriority="0"/>
-    <w:lsdException w:name="footer" w:uiPriority="0"/>
-    <w:lsdException w:name="caption" w:uiPriority="35" w:qFormat="1"/>
-    <w:lsdException w:name="page number" w:uiPriority="0"/>
-    <w:lsdException w:name="Title" w:semiHidden="0" w:uiPriority="10" w:unhideWhenUsed="0" w:qFormat="1"/>
-    <w:lsdException w:name="Default Paragraph Font" w:uiPriority="1"/>
-    <w:lsdException w:name="Subtitle" w:semiHidden="0" w:uiPriority="11" w:unhideWhenUsed="0" w:qFormat="1"/>
-    <w:lsdException w:name="Strong" w:semiHidden="0" w:uiPriority="22" w:unhideWhenUsed="0" w:qFormat="1"/>
-    <w:lsdException w:name="Emphasis" w:semiHidden="0" w:uiPriority="20" w:unhideWhenUsed="0" w:qFormat="1"/>
-    <w:lsdException w:name="Table Grid" w:semiHidden="0" w:uiPriority="59" w:unhideWhenUsed="0"/>
-    <w:lsdException w:name="Placeholder Text" w:unhideWhenUsed="0"/>
-    <w:lsdException w:name="No Spacing" w:semiHidden="0" w:uiPriority="1" w:unhideWhenUsed="0" w:qFormat="1"/>
-    <w:lsdException w:name="Light Shading" w:semiHidden="0" w:uiPriority="60" w:unhideWhenUsed="0"/>
-    <w:lsdException w:name="Light List" w:semiHidden="0" w:uiPriority="61" w:unhideWhenUsed="0"/>
-    <w:lsdException w:name="Light Grid" w:semiHidden="0" w:uiPriority="62" w:unhideWhenUsed="0"/>
-    <w:lsdException w:name="Medium Shading 1" w:semiHidden="0" w:uiPriority="63" w:unhideWhenUsed="0"/>
-    <w:lsdException w:name="Medium Shading 2" w:semiHidden="0" w:uiPriority="64" w:unhideWhenUsed="0"/>
-    <w:lsdException w:name="Medium List 1" w:semiHidden="0" w:uiPriority="65" w:unhideWhenUsed="0"/>
-    <w:lsdException w:name="Medium List 2" w:semiHidden="0" w:uiPriority="66" w:unhideWhenUsed="0"/>
-    <w:lsdException w:name="Medium Grid 1" w:semiHidden="0" w:uiPriority="67" w:unhideWhenUsed="0"/>
-    <w:lsdException w:name="Medium Grid 2" w:semiHidden="0" w:uiPriority="68" w:unhideWhenUsed="0"/>
-    <w:lsdException w:name="Medium Grid 3" w:semiHidden="0" w:uiPriority="69" w:unhideWhenUsed="0"/>
-    <w:lsdException w:name="Dark List" w:semiHidden="0" w:uiPriority="70" w:unhideWhenUsed="0"/>
-    <w:lsdException w:name="Colorful Shading" w:semiHidden="0" w:uiPriority="71" w:unhideWhenUsed="0"/>
-    <w:lsdException w:name="Colorful List" w:semiHidden="0" w:uiPriority="72" w:unhideWhenUsed="0"/>
-    <w:lsdException w:name="Colorful Grid" w:semiHidden="0" w:uiPriority="73" w:unhideWhenUsed="0"/>
-    <w:lsdException w:name="Light Shading Accent 1" w:semiHidden="0" w:uiPriority="60" w:unhideWhenUsed="0"/>
-    <w:lsdException w:name="Light List Accent 1" w:semiHidden="0" w:uiPriority="61" w:unhideWhenUsed="0"/>
-    <w:lsdException w:name="Light Grid Accent 1" w:semiHidden="0" w:uiPriority="62" w:unhideWhenUsed="0"/>
-    <w:lsdException w:name="Medium Shading 1 Accent 1" w:semiHidden="0" w:uiPriority="63" w:unhideWhenUsed="0"/>
-    <w:lsdException w:name="Medium Shading 2 Accent 1" w:semiHidden="0" w:uiPriority="64" w:unhideWhenUsed="0"/>
-    <w:lsdException w:name="Medium List 1 Accent 1" w:semiHidden="0" w:uiPriority="65" w:unhideWhenUsed="0"/>
-    <w:lsdException w:name="Revision" w:unhideWhenUsed="0"/>
-    <w:lsdException w:name="List Paragraph" w:semiHidden="0" w:uiPriority="34" w:unhideWhenUsed="0" w:qFormat="1"/>
-    <w:lsdException w:name="Quote" w:semiHidden="0" w:uiPriority="29" w:unhideWhenUsed="0" w:qFormat="1"/>
-    <w:lsdException w:name="Intense Quote" w:semiHidden="0" w:uiPriority="30" w:unhideWhenUsed="0" w:qFormat="1"/>
-    <w:lsdException w:name="Medium List 2 Accent 1" w:semiHidden="0" w:uiPriority="66" w:unhideWhenUsed="0"/>
-    <w:lsdException w:name="Medium Grid 1 Accent 1" w:semiHidden="0" w:uiPriority="67" w:unhideWhenUsed="0"/>
-    <w:lsdException w:name="Medium Grid 2 Accent 1" w:semiHidden="0" w:uiPriority="68" w:unhideWhenUsed="0"/>
-    <w:lsdException w:name="Medium Grid 3 Accent 1" w:semiHidden="0" w:uiPriority="69" w:unhideWhenUsed="0"/>
-    <w:lsdException w:name="Dark List Accent 1" w:semiHidden="0" w:uiPriority="70" w:unhideWhenUsed="0"/>
-    <w:lsdException w:name="Colorful Shading Accent 1" w:semiHidden="0" w:uiPriority="71" w:unhideWhenUsed="0"/>
-    <w:lsdException w:name="Colorful List Accent 1" w:semiHidden="0" w:uiPriority="72" w:unhideWhenUsed="0"/>
-    <w:lsdException w:name="Colorful Grid Accent 1" w:semiHidden="0" w:uiPriority="73" w:unhideWhenUsed="0"/>
-    <w:lsdException w:name="Light Shading Accent 2" w:semiHidden="0" w:uiPriority="60" w:unhideWhenUsed="0"/>
-    <w:lsdException w:name="Light List Accent 2" w:semiHidden="0" w:uiPriority="61" w:unhideWhenUsed="0"/>
-    <w:lsdException w:name="Light Grid Accent 2" w:semiHidden="0" w:uiPriority="62" w:unhideWhenUsed="0"/>
-    <w:lsdException w:name="Medium Shading 1 Accent 2" w:semiHidden="0" w:uiPriority="63" w:unhideWhenUsed="0"/>
-    <w:lsdException w:name="Medium Shading 2 Accent 2" w:semiHidden="0" w:uiPriority="64" w:unhideWhenUsed="0"/>
-    <w:lsdException w:name="Medium List 1 Accent 2" w:semiHidden="0" w:uiPriority="65" w:unhideWhenUsed="0"/>
-    <w:lsdException w:name="Medium List 2 Accent 2" w:semiHidden="0" w:uiPriority="66" w:unhideWhenUsed="0"/>
-    <w:lsdException w:name="Medium Grid 1 Accent 2" w:semiHidden="0" w:uiPriority="67" w:unhideWhenUsed="0"/>
-    <w:lsdException w:name="Medium Grid 2 Accent 2" w:semiHidden="0" w:uiPriority="68" w:unhideWhenUsed="0"/>
-    <w:lsdException w:name="Medium Grid 3 Accent 2" w:semiHidden="0" w:uiPriority="69" w:unhideWhenUsed="0"/>
-    <w:lsdException w:name="Dark List Accent 2" w:semiHidden="0" w:uiPriority="70" w:unhideWhenUsed="0"/>
-    <w:lsdException w:name="Colorful Shading Accent 2" w:semiHidden="0" w:uiPriority="71" w:unhideWhenUsed="0"/>
-    <w:lsdException w:name="Colorful List Accent 2" w:semiHidden="0" w:uiPriority="72" w:unhideWhenUsed="0"/>
-    <w:lsdException w:name="Colorful Grid Accent 2" w:semiHidden="0" w:uiPriority="73" w:unhideWhenUsed="0"/>
-    <w:lsdException w:name="Light Shading Accent 3" w:semiHidden="0" w:uiPriority="60" w:unhideWhenUsed="0"/>
-    <w:lsdException w:name="Light List Accent 3" w:semiHidden="0" w:uiPriority="61" w:unhideWhenUsed="0"/>
-    <w:lsdException w:name="Light Grid Accent 3" w:semiHidden="0" w:uiPriority="62" w:unhideWhenUsed="0"/>
-    <w:lsdException w:name="Medium Shading 1 Accent 3" w:semiHidden="0" w:uiPriority="63" w:unhideWhenUsed="0"/>
-    <w:lsdException w:name="Medium Shading 2 Accent 3" w:semiHidden="0" w:uiPriority="64" w:unhideWhenUsed="0"/>
-    <w:lsdException w:name="Medium List 1 Accent 3" w:semiHidden="0" w:uiPriority="65" w:unhideWhenUsed="0"/>
-    <w:lsdException w:name="Medium List 2 Accent 3" w:semiHidden="0" w:uiPriority="66" w:unhideWhenUsed="0"/>
-    <w:lsdException w:name="Medium Grid 1 Accent 3" w:semiHidden="0" w:uiPriority="67" w:unhideWhenUsed="0"/>
-    <w:lsdException w:name="Medium Grid 2 Accent 3" w:semiHidden="0" w:uiPriority="68" w:unhideWhenUsed="0"/>
-    <w:lsdException w:name="Medium Grid 3 Accent 3" w:semiHidden="0" w:uiPriority="69" w:unhideWhenUsed="0"/>
-    <w:lsdException w:name="Dark List Accent 3" w:semiHidden="0" w:uiPriority="70" w:unhideWhenUsed="0"/>
-    <w:lsdException w:name="Colorful Shading Accent 3" w:semiHidden="0" w:uiPriority="71" w:unhideWhenUsed="0"/>
-    <w:lsdException w:name="Colorful List Accent 3" w:semiHidden="0" w:uiPriority="72" w:unhideWhenUsed="0"/>
-    <w:lsdException w:name="Colorful Grid Accent 3" w:semiHidden="0" w:uiPriority="73" w:unhideWhenUsed="0"/>
-    <w:lsdException w:name="Light Shading Accent 4" w:semiHidden="0" w:uiPriority="60" w:unhideWhenUsed="0"/>
-    <w:lsdException w:name="Light List Accent 4" w:semiHidden="0" w:uiPriority="61" w:unhideWhenUsed="0"/>
-    <w:lsdException w:name="Light Grid Accent 4" w:semiHidden="0" w:uiPriority="62" w:unhideWhenUsed="0"/>
-    <w:lsdException w:name="Medium Shading 1 Accent 4" w:semiHidden="0" w:uiPriority="63" w:unhideWhenUsed="0"/>
-    <w:lsdException w:name="Medium Shading 2 Accent 4" w:semiHidden="0" w:uiPriority="64" w:unhideWhenUsed="0"/>
-    <w:lsdException w:name="Medium List 1 Accent 4" w:semiHidden="0" w:uiPriority="65" w:unhideWhenUsed="0"/>
-    <w:lsdException w:name="Medium List 2 Accent 4" w:semiHidden="0" w:uiPriority="66" w:unhideWhenUsed="0"/>
-    <w:lsdException w:name="Medium Grid 1 Accent 4" w:semiHidden="0" w:uiPriority="67" w:unhideWhenUsed="0"/>
-    <w:lsdException w:name="Medium Grid 2 Accent 4" w:semiHidden="0" w:uiPriority="68" w:unhideWhenUsed="0"/>
-    <w:lsdException w:name="Medium Grid 3 Accent 4" w:semiHidden="0" w:uiPriority="69" w:unhideWhenUsed="0"/>
-    <w:lsdException w:name="Dark List Accent 4" w:semiHidden="0" w:uiPriority="70" w:unhideWhenUsed="0"/>
-    <w:lsdException w:name="Colorful Shading Accent 4" w:semiHidden="0" w:uiPriority="71" w:unhideWhenUsed="0"/>
-    <w:lsdException w:name="Colorful List Accent 4" w:semiHidden="0" w:uiPriority="72" w:unhideWhenUsed="0"/>
-    <w:lsdException w:name="Colorful Grid Accent 4" w:semiHidden="0" w:uiPriority="73" w:unhideWhenUsed="0"/>
-    <w:lsdException w:name="Light Shading Accent 5" w:semiHidden="0" w:uiPriority="60" w:unhideWhenUsed="0"/>
-    <w:lsdException w:name="Light List Accent 5" w:semiHidden="0" w:uiPriority="61" w:unhideWhenUsed="0"/>
-    <w:lsdException w:name="Light Grid Accent 5" w:semiHidden="0" w:uiPriority="62" w:unhideWhenUsed="0"/>
-    <w:lsdException w:name="Medium Shading 1 Accent 5" w:semiHidden="0" w:uiPriority="63" w:unhideWhenUsed="0"/>
-    <w:lsdException w:name="Medium Shading 2 Accent 5" w:semiHidden="0" w:uiPriority="64" w:unhideWhenUsed="0"/>
-    <w:lsdException w:name="Medium List 1 Accent 5" w:semiHidden="0" w:uiPriority="65" w:unhideWhenUsed="0"/>
-    <w:lsdException w:name="Medium List 2 Accent 5" w:semiHidden="0" w:uiPriority="66" w:unhideWhenUsed="0"/>
-    <w:lsdException w:name="Medium Grid 1 Accent 5" w:semiHidden="0" w:uiPriority="67" w:unhideWhenUsed="0"/>
-    <w:lsdException w:name="Medium Grid 2 Accent 5" w:semiHidden="0" w:uiPriority="68" w:unhideWhenUsed="0"/>
-    <w:lsdException w:name="Medium Grid 3 Accent 5" w:semiHidden="0" w:uiPriority="69" w:unhideWhenUsed="0"/>
-    <w:lsdException w:name="Dark List Accent 5" w:semiHidden="0" w:uiPriority="70" w:unhideWhenUsed="0"/>
-    <w:lsdException w:name="Colorful Shading Accent 5" w:semiHidden="0" w:uiPriority="71" w:unhideWhenUsed="0"/>
-    <w:lsdException w:name="Colorful List Accent 5" w:semiHidden="0" w:uiPriority="72" w:unhideWhenUsed="0"/>
-    <w:lsdException w:name="Colorful Grid Accent 5" w:semiHidden="0" w:uiPriority="73" w:unhideWhenUsed="0"/>
-    <w:lsdException w:name="Light Shading Accent 6" w:semiHidden="0" w:uiPriority="60" w:unhideWhenUsed="0"/>
-    <w:lsdException w:name="Light List Accent 6" w:semiHidden="0" w:uiPriority="61" w:unhideWhenUsed="0"/>
-    <w:lsdException w:name="Light Grid Accent 6" w:semiHidden="0" w:uiPriority="62" w:unhideWhenUsed="0"/>
-    <w:lsdException w:name="Medium Shading 1 Accent 6" w:semiHidden="0" w:uiPriority="63" w:unhideWhenUsed="0"/>
-    <w:lsdException w:name="Medium Shading 2 Accent 6" w:semiHidden="0" w:uiPriority="64" w:unhideWhenUsed="0"/>
-    <w:lsdException w:name="Medium List 1 Accent 6" w:semiHidden="0" w:uiPriority="65" w:unhideWhenUsed="0"/>
-    <w:lsdException w:name="Medium List 2 Accent 6" w:semiHidden="0" w:uiPriority="66" w:unhideWhenUsed="0"/>
-    <w:lsdException w:name="Medium Grid 1 Accent 6" w:semiHidden="0" w:uiPriority="67" w:unhideWhenUsed="0"/>
-    <w:lsdException w:name="Medium Grid 2 Accent 6" w:semiHidden="0" w:uiPriority="68" w:unhideWhenUsed="0"/>
-    <w:lsdException w:name="Medium Grid 3 Accent 6" w:semiHidden="0" w:uiPriority="69" w:unhideWhenUsed="0"/>
-    <w:lsdException w:name="Dark List Accent 6" w:semiHidden="0" w:uiPriority="70" w:unhideWhenUsed="0"/>
-    <w:lsdException w:name="Colorful Shading Accent 6" w:semiHidden="0" w:uiPriority="71" w:unhideWhenUsed="0"/>
-    <w:lsdException w:name="Colorful List Accent 6" w:semiHidden="0" w:uiPriority="72" w:unhideWhenUsed="0"/>
-    <w:lsdException w:name="Colorful Grid Accent 6" w:semiHidden="0" w:uiPriority="73" w:unhideWhenUsed="0"/>
-    <w:lsdException w:name="Subtle Emphasis" w:semiHidden="0" w:uiPriority="19" w:unhideWhenUsed="0" w:qFormat="1"/>
-    <w:lsdException w:name="Intense Emphasis" w:semiHidden="0" w:uiPriority="21" w:unhideWhenUsed="0" w:qFormat="1"/>
-    <w:lsdException w:name="Subtle Reference" w:semiHidden="0" w:uiPriority="31" w:unhideWhenUsed="0" w:qFormat="1"/>
-    <w:lsdException w:name="Intense Reference" w:semiHidden="0" w:uiPriority="32" w:unhideWhenUsed="0" w:qFormat="1"/>
-    <w:lsdException w:name="Book Title" w:semiHidden="0" w:uiPriority="33" w:unhideWhenUsed="0" w:qFormat="1"/>
-    <w:lsdException w:name="Bibliography" w:uiPriority="37"/>
-    <w:lsdException w:name="TOC Heading" w:uiPriority="39" w:qFormat="1"/>
+  <w:latentStyles w:defLockedState="0" w:defUIPriority="99" w:defSemiHidden="0" w:defUnhideWhenUsed="0" w:defQFormat="0" w:count="371">
+    <w:lsdException w:name="Normal" w:uiPriority="0" w:qFormat="1"/>
+    <w:lsdException w:name="heading 1" w:uiPriority="9" w:qFormat="1"/>
+    <w:lsdException w:name="heading 2" w:semiHidden="1" w:uiPriority="9" w:unhideWhenUsed="1" w:qFormat="1"/>
+    <w:lsdException w:name="heading 3" w:semiHidden="1" w:uiPriority="9" w:unhideWhenUsed="1" w:qFormat="1"/>
+    <w:lsdException w:name="heading 4" w:semiHidden="1" w:uiPriority="9" w:unhideWhenUsed="1" w:qFormat="1"/>
+    <w:lsdException w:name="heading 5" w:semiHidden="1" w:uiPriority="9" w:unhideWhenUsed="1" w:qFormat="1"/>
+    <w:lsdException w:name="heading 6" w:semiHidden="1" w:uiPriority="9" w:unhideWhenUsed="1" w:qFormat="1"/>
+    <w:lsdException w:name="heading 7" w:semiHidden="1" w:uiPriority="9" w:unhideWhenUsed="1" w:qFormat="1"/>
+    <w:lsdException w:name="heading 8" w:semiHidden="1" w:uiPriority="9" w:unhideWhenUsed="1" w:qFormat="1"/>
+    <w:lsdException w:name="heading 9" w:semiHidden="1" w:uiPriority="9" w:unhideWhenUsed="1" w:qFormat="1"/>
+    <w:lsdException w:name="index 1" w:semiHidden="1" w:unhideWhenUsed="1"/>
+    <w:lsdException w:name="index 2" w:semiHidden="1" w:unhideWhenUsed="1"/>
+    <w:lsdException w:name="index 3" w:semiHidden="1" w:unhideWhenUsed="1"/>
+    <w:lsdException w:name="index 4" w:semiHidden="1" w:unhideWhenUsed="1"/>
+    <w:lsdException w:name="index 5" w:semiHidden="1" w:unhideWhenUsed="1"/>
+    <w:lsdException w:name="index 6" w:semiHidden="1" w:unhideWhenUsed="1"/>
+    <w:lsdException w:name="index 7" w:semiHidden="1" w:unhideWhenUsed="1"/>
+    <w:lsdException w:name="index 8" w:semiHidden="1" w:unhideWhenUsed="1"/>
+    <w:lsdException w:name="index 9" w:semiHidden="1" w:unhideWhenUsed="1"/>
+    <w:lsdException w:name="toc 1" w:semiHidden="1" w:uiPriority="39" w:unhideWhenUsed="1"/>
+    <w:lsdException w:name="toc 2" w:semiHidden="1" w:uiPriority="39" w:unhideWhenUsed="1"/>
+    <w:lsdException w:name="toc 3" w:semiHidden="1" w:uiPriority="39" w:unhideWhenUsed="1"/>
+    <w:lsdException w:name="toc 4" w:semiHidden="1" w:uiPriority="39" w:unhideWhenUsed="1"/>
+    <w:lsdException w:name="toc 5" w:semiHidden="1" w:uiPriority="39" w:unhideWhenUsed="1"/>
+    <w:lsdException w:name="toc 6" w:semiHidden="1" w:uiPriority="39" w:unhideWhenUsed="1"/>
+    <w:lsdException w:name="toc 7" w:semiHidden="1" w:uiPriority="39" w:unhideWhenUsed="1"/>
+    <w:lsdException w:name="toc 8" w:semiHidden="1" w:uiPriority="39" w:unhideWhenUsed="1"/>
+    <w:lsdException w:name="toc 9" w:semiHidden="1" w:uiPriority="39" w:unhideWhenUsed="1"/>
+    <w:lsdException w:name="Normal Indent" w:semiHidden="1" w:unhideWhenUsed="1"/>
+    <w:lsdException w:name="footnote text" w:semiHidden="1" w:unhideWhenUsed="1"/>
+    <w:lsdException w:name="annotation text" w:semiHidden="1" w:unhideWhenUsed="1"/>
+    <w:lsdException w:name="header" w:semiHidden="1" w:uiPriority="0" w:unhideWhenUsed="1"/>
+    <w:lsdException w:name="footer" w:semiHidden="1" w:uiPriority="0" w:unhideWhenUsed="1"/>
+    <w:lsdException w:name="index heading" w:semiHidden="1" w:unhideWhenUsed="1"/>
+    <w:lsdException w:name="caption" w:semiHidden="1" w:uiPriority="35" w:unhideWhenUsed="1" w:qFormat="1"/>
+    <w:lsdException w:name="table of figures" w:semiHidden="1" w:unhideWhenUsed="1"/>
+    <w:lsdException w:name="envelope address" w:semiHidden="1" w:unhideWhenUsed="1"/>
+    <w:lsdException w:name="envelope return" w:semiHidden="1" w:unhideWhenUsed="1"/>
+    <w:lsdException w:name="footnote reference" w:semiHidden="1" w:unhideWhenUsed="1"/>
+    <w:lsdException w:name="annotation reference" w:semiHidden="1" w:unhideWhenUsed="1"/>
+    <w:lsdException w:name="line number" w:semiHidden="1" w:unhideWhenUsed="1"/>
+    <w:lsdException w:name="page number" w:semiHidden="1" w:uiPriority="0" w:unhideWhenUsed="1"/>
+    <w:lsdException w:name="endnote reference" w:semiHidden="1" w:unhideWhenUsed="1"/>
+    <w:lsdException w:name="endnote text" w:semiHidden="1" w:unhideWhenUsed="1"/>
+    <w:lsdException w:name="table of authorities" w:semiHidden="1" w:unhideWhenUsed="1"/>
+    <w:lsdException w:name="macro" w:semiHidden="1" w:unhideWhenUsed="1"/>
+    <w:lsdException w:name="toa heading" w:semiHidden="1" w:unhideWhenUsed="1"/>
+    <w:lsdException w:name="List" w:semiHidden="1" w:unhideWhenUsed="1"/>
+    <w:lsdException w:name="List Bullet" w:semiHidden="1" w:unhideWhenUsed="1"/>
+    <w:lsdException w:name="List Number" w:semiHidden="1" w:unhideWhenUsed="1"/>
+    <w:lsdException w:name="List 2" w:semiHidden="1" w:unhideWhenUsed="1"/>
+    <w:lsdException w:name="List 3" w:semiHidden="1" w:unhideWhenUsed="1"/>
+    <w:lsdException w:name="List 4" w:semiHidden="1" w:unhideWhenUsed="1"/>
+    <w:lsdException w:name="List 5" w:semiHidden="1" w:unhideWhenUsed="1"/>
+    <w:lsdException w:name="List Bullet 2" w:semiHidden="1" w:unhideWhenUsed="1"/>
+    <w:lsdException w:name="List Bullet 3" w:semiHidden="1" w:unhideWhenUsed="1"/>
+    <w:lsdException w:name="List Bullet 4" w:semiHidden="1" w:unhideWhenUsed="1"/>
+    <w:lsdException w:name="List Bullet 5" w:semiHidden="1" w:unhideWhenUsed="1"/>
+    <w:lsdException w:name="List Number 2" w:semiHidden="1" w:unhideWhenUsed="1"/>
+    <w:lsdException w:name="List Number 3" w:semiHidden="1" w:unhideWhenUsed="1"/>
+    <w:lsdException w:name="List Number 4" w:semiHidden="1" w:unhideWhenUsed="1"/>
+    <w:lsdException w:name="List Number 5" w:semiHidden="1" w:unhideWhenUsed="1"/>
+    <w:lsdException w:name="Title" w:uiPriority="10" w:qFormat="1"/>
+    <w:lsdException w:name="Closing" w:semiHidden="1" w:unhideWhenUsed="1"/>
+    <w:lsdException w:name="Signature" w:semiHidden="1" w:unhideWhenUsed="1"/>
+    <w:lsdException w:name="Default Paragraph Font" w:semiHidden="1" w:uiPriority="1" w:unhideWhenUsed="1"/>
+    <w:lsdException w:name="Body Text" w:semiHidden="1" w:unhideWhenUsed="1"/>
+    <w:lsdException w:name="Body Text Indent" w:semiHidden="1" w:unhideWhenUsed="1"/>
+    <w:lsdException w:name="List Continue" w:semiHidden="1" w:unhideWhenUsed="1"/>
+    <w:lsdException w:name="List Continue 2" w:semiHidden="1" w:unhideWhenUsed="1"/>
+    <w:lsdException w:name="List Continue 3" w:semiHidden="1" w:unhideWhenUsed="1"/>
+    <w:lsdException w:name="List Continue 4" w:semiHidden="1" w:unhideWhenUsed="1"/>
+    <w:lsdException w:name="List Continue 5" w:semiHidden="1" w:unhideWhenUsed="1"/>
+    <w:lsdException w:name="Message Header" w:semiHidden="1" w:unhideWhenUsed="1"/>
+    <w:lsdException w:name="Subtitle" w:uiPriority="11" w:qFormat="1"/>
+    <w:lsdException w:name="Salutation" w:semiHidden="1" w:unhideWhenUsed="1"/>
+    <w:lsdException w:name="Date" w:semiHidden="1" w:unhideWhenUsed="1"/>
+    <w:lsdException w:name="Body Text First Indent" w:semiHidden="1" w:unhideWhenUsed="1"/>
+    <w:lsdException w:name="Body Text First Indent 2" w:semiHidden="1" w:unhideWhenUsed="1"/>
+    <w:lsdException w:name="Note Heading" w:semiHidden="1" w:unhideWhenUsed="1"/>
+    <w:lsdException w:name="Body Text 2" w:semiHidden="1" w:unhideWhenUsed="1"/>
+    <w:lsdException w:name="Body Text 3" w:semiHidden="1" w:unhideWhenUsed="1"/>
+    <w:lsdException w:name="Body Text Indent 2" w:semiHidden="1" w:unhideWhenUsed="1"/>
+    <w:lsdException w:name="Body Text Indent 3" w:semiHidden="1" w:unhideWhenUsed="1"/>
+    <w:lsdException w:name="Block Text" w:semiHidden="1" w:unhideWhenUsed="1"/>
+    <w:lsdException w:name="Hyperlink" w:semiHidden="1" w:unhideWhenUsed="1"/>
+    <w:lsdException w:name="FollowedHyperlink" w:semiHidden="1" w:unhideWhenUsed="1"/>
+    <w:lsdException w:name="Strong" w:uiPriority="22" w:qFormat="1"/>
+    <w:lsdException w:name="Emphasis" w:uiPriority="20" w:qFormat="1"/>
+    <w:lsdException w:name="Document Map" w:semiHidden="1" w:unhideWhenUsed="1"/>
+    <w:lsdException w:name="Plain Text" w:semiHidden="1" w:unhideWhenUsed="1"/>
+    <w:lsdException w:name="E-mail Signature" w:semiHidden="1" w:unhideWhenUsed="1"/>
+    <w:lsdException w:name="HTML Top of Form" w:semiHidden="1" w:unhideWhenUsed="1"/>
+    <w:lsdException w:name="HTML Bottom of Form" w:semiHidden="1" w:unhideWhenUsed="1"/>
+    <w:lsdException w:name="Normal (Web)" w:semiHidden="1" w:unhideWhenUsed="1"/>
+    <w:lsdException w:name="HTML Acronym" w:semiHidden="1" w:unhideWhenUsed="1"/>
+    <w:lsdException w:name="HTML Address" w:semiHidden="1" w:unhideWhenUsed="1"/>
+    <w:lsdException w:name="HTML Cite" w:semiHidden="1" w:unhideWhenUsed="1"/>
+    <w:lsdException w:name="HTML Code" w:semiHidden="1" w:unhideWhenUsed="1"/>
+    <w:lsdException w:name="HTML Definition" w:semiHidden="1" w:unhideWhenUsed="1"/>
+    <w:lsdException w:name="HTML Keyboard" w:semiHidden="1" w:unhideWhenUsed="1"/>
+    <w:lsdException w:name="HTML Preformatted" w:semiHidden="1" w:unhideWhenUsed="1"/>
+    <w:lsdException w:name="HTML Sample" w:semiHidden="1" w:unhideWhenUsed="1"/>
+    <w:lsdException w:name="HTML Typewriter" w:semiHidden="1" w:unhideWhenUsed="1"/>
+    <w:lsdException w:name="HTML Variable" w:semiHidden="1" w:unhideWhenUsed="1"/>
+    <w:lsdException w:name="Normal Table" w:semiHidden="1" w:unhideWhenUsed="1"/>
+    <w:lsdException w:name="annotation subject" w:semiHidden="1" w:unhideWhenUsed="1"/>
+    <w:lsdException w:name="No List" w:semiHidden="1" w:unhideWhenUsed="1"/>
+    <w:lsdException w:name="Outline List 1" w:semiHidden="1" w:unhideWhenUsed="1"/>
+    <w:lsdException w:name="Outline List 2" w:semiHidden="1" w:unhideWhenUsed="1"/>
+    <w:lsdException w:name="Outline List 3" w:semiHidden="1" w:unhideWhenUsed="1"/>
+    <w:lsdException w:name="Table Simple 1" w:semiHidden="1" w:unhideWhenUsed="1"/>
+    <w:lsdException w:name="Table Simple 2" w:semiHidden="1" w:unhideWhenUsed="1"/>
+    <w:lsdException w:name="Table Simple 3" w:semiHidden="1" w:unhideWhenUsed="1"/>
+    <w:lsdException w:name="Table Classic 1" w:semiHidden="1" w:unhideWhenUsed="1"/>
+    <w:lsdException w:name="Table Classic 2" w:semiHidden="1" w:unhideWhenUsed="1"/>
+    <w:lsdException w:name="Table Classic 3" w:semiHidden="1" w:unhideWhenUsed="1"/>
+    <w:lsdException w:name="Table Classic 4" w:semiHidden="1" w:unhideWhenUsed="1"/>
+    <w:lsdException w:name="Table Colorful 1" w:semiHidden="1" w:unhideWhenUsed="1"/>
+    <w:lsdException w:name="Table Colorful 2" w:semiHidden="1" w:unhideWhenUsed="1"/>
+    <w:lsdException w:name="Table Colorful 3" w:semiHidden="1" w:unhideWhenUsed="1"/>
+    <w:lsdException w:name="Table Columns 1" w:semiHidden="1" w:unhideWhenUsed="1"/>
+    <w:lsdException w:name="Table Columns 2" w:semiHidden="1" w:unhideWhenUsed="1"/>
+    <w:lsdException w:name="Table Columns 3" w:semiHidden="1" w:unhideWhenUsed="1"/>
+    <w:lsdException w:name="Table Columns 4" w:semiHidden="1" w:unhideWhenUsed="1"/>
+    <w:lsdException w:name="Table Columns 5" w:semiHidden="1" w:unhideWhenUsed="1"/>
+    <w:lsdException w:name="Table Grid 1" w:semiHidden="1" w:unhideWhenUsed="1"/>
+    <w:lsdException w:name="Table Grid 2" w:semiHidden="1" w:unhideWhenUsed="1"/>
+    <w:lsdException w:name="Table Grid 3" w:semiHidden="1" w:unhideWhenUsed="1"/>
+    <w:lsdException w:name="Table Grid 4" w:semiHidden="1" w:unhideWhenUsed="1"/>
+    <w:lsdException w:name="Table Grid 5" w:semiHidden="1" w:unhideWhenUsed="1"/>
+    <w:lsdException w:name="Table Grid 6" w:semiHidden="1" w:unhideWhenUsed="1"/>
+    <w:lsdException w:name="Table Grid 7" w:semiHidden="1" w:unhideWhenUsed="1"/>
+    <w:lsdException w:name="Table Grid 8" w:semiHidden="1" w:unhideWhenUsed="1"/>
+    <w:lsdException w:name="Table List 1" w:semiHidden="1" w:unhideWhenUsed="1"/>
+    <w:lsdException w:name="Table List 2" w:semiHidden="1" w:unhideWhenUsed="1"/>
+    <w:lsdException w:name="Table List 3" w:semiHidden="1" w:unhideWhenUsed="1"/>
+    <w:lsdException w:name="Table List 4" w:semiHidden="1" w:unhideWhenUsed="1"/>
+    <w:lsdException w:name="Table List 5" w:semiHidden="1" w:unhideWhenUsed="1"/>
+    <w:lsdException w:name="Table List 6" w:semiHidden="1" w:unhideWhenUsed="1"/>
+    <w:lsdException w:name="Table List 7" w:semiHidden="1" w:unhideWhenUsed="1"/>
+    <w:lsdException w:name="Table List 8" w:semiHidden="1" w:unhideWhenUsed="1"/>
+    <w:lsdException w:name="Table 3D effects 1" w:semiHidden="1" w:unhideWhenUsed="1"/>
+    <w:lsdException w:name="Table 3D effects 2" w:semiHidden="1" w:unhideWhenUsed="1"/>
+    <w:lsdException w:name="Table 3D effects 3" w:semiHidden="1" w:unhideWhenUsed="1"/>
+    <w:lsdException w:name="Table Contemporary" w:semiHidden="1" w:unhideWhenUsed="1"/>
+    <w:lsdException w:name="Table Elegant" w:semiHidden="1" w:unhideWhenUsed="1"/>
+    <w:lsdException w:name="Table Professional" w:semiHidden="1" w:unhideWhenUsed="1"/>
+    <w:lsdException w:name="Table Subtle 1" w:semiHidden="1" w:unhideWhenUsed="1"/>
+    <w:lsdException w:name="Table Subtle 2" w:semiHidden="1" w:unhideWhenUsed="1"/>
+    <w:lsdException w:name="Table Web 1" w:semiHidden="1" w:unhideWhenUsed="1"/>
+    <w:lsdException w:name="Table Web 2" w:semiHidden="1" w:unhideWhenUsed="1"/>
+    <w:lsdException w:name="Table Web 3" w:semiHidden="1" w:unhideWhenUsed="1"/>
+    <w:lsdException w:name="Balloon Text" w:semiHidden="1" w:unhideWhenUsed="1"/>
+    <w:lsdException w:name="Table Grid" w:uiPriority="59"/>
+    <w:lsdException w:name="Table Theme" w:semiHidden="1" w:unhideWhenUsed="1"/>
+    <w:lsdException w:name="Placeholder Text" w:semiHidden="1"/>
+    <w:lsdException w:name="No Spacing" w:uiPriority="1" w:qFormat="1"/>
+    <w:lsdException w:name="Light Shading" w:uiPriority="60"/>
+    <w:lsdException w:name="Light List" w:uiPriority="61"/>
+    <w:lsdException w:name="Light Grid" w:uiPriority="62"/>
+    <w:lsdException w:name="Medium Shading 1" w:uiPriority="63"/>
+    <w:lsdException w:name="Medium Shading 2" w:uiPriority="64"/>
+    <w:lsdException w:name="Medium List 1" w:uiPriority="65"/>
+    <w:lsdException w:name="Medium List 2" w:uiPriority="66"/>
+    <w:lsdException w:name="Medium Grid 1" w:uiPriority="67"/>
+    <w:lsdException w:name="Medium Grid 2" w:uiPriority="68"/>
+    <w:lsdException w:name="Medium Grid 3" w:uiPriority="69"/>
+    <w:lsdException w:name="Dark List" w:uiPriority="70"/>
+    <w:lsdException w:name="Colorful Shading" w:uiPriority="71"/>
+    <w:lsdException w:name="Colorful List" w:uiPriority="72"/>
+    <w:lsdException w:name="Colorful Grid" w:uiPriority="73"/>
+    <w:lsdException w:name="Light Shading Accent 1" w:uiPriority="60"/>
+    <w:lsdException w:name="Light List Accent 1" w:uiPriority="61"/>
+    <w:lsdException w:name="Light Grid Accent 1" w:uiPriority="62"/>
+    <w:lsdException w:name="Medium Shading 1 Accent 1" w:uiPriority="63"/>
+    <w:lsdException w:name="Medium Shading 2 Accent 1" w:uiPriority="64"/>
+    <w:lsdException w:name="Medium List 1 Accent 1" w:uiPriority="65"/>
+    <w:lsdException w:name="Revision" w:semiHidden="1"/>
+    <w:lsdException w:name="List Paragraph" w:uiPriority="34" w:qFormat="1"/>
+    <w:lsdException w:name="Quote" w:uiPriority="29" w:qFormat="1"/>
+    <w:lsdException w:name="Intense Quote" w:uiPriority="30" w:qFormat="1"/>
+    <w:lsdException w:name="Medium List 2 Accent 1" w:uiPriority="66"/>
+    <w:lsdException w:name="Medium Grid 1 Accent 1" w:uiPriority="67"/>
+    <w:lsdException w:name="Medium Grid 2 Accent 1" w:uiPriority="68"/>
+    <w:lsdException w:name="Medium Grid 3 Accent 1" w:uiPriority="69"/>
+    <w:lsdException w:name="Dark List Accent 1" w:uiPriority="70"/>
+    <w:lsdException w:name="Colorful Shading Accent 1" w:uiPriority="71"/>
+    <w:lsdException w:name="Colorful List Accent 1" w:uiPriority="72"/>
+    <w:lsdException w:name="Colorful Grid Accent 1" w:uiPriority="73"/>
+    <w:lsdException w:name="Light Shading Accent 2" w:uiPriority="60"/>
+    <w:lsdException w:name="Light List Accent 2" w:uiPriority="61"/>
+    <w:lsdException w:name="Light Grid Accent 2" w:uiPriority="62"/>
+    <w:lsdException w:name="Medium Shading 1 Accent 2" w:uiPriority="63"/>
+    <w:lsdException w:name="Medium Shading 2 Accent 2" w:uiPriority="64"/>
+    <w:lsdException w:name="Medium List 1 Accent 2" w:uiPriority="65"/>
+    <w:lsdException w:name="Medium List 2 Accent 2" w:uiPriority="66"/>
+    <w:lsdException w:name="Medium Grid 1 Accent 2" w:uiPriority="67"/>
+    <w:lsdException w:name="Medium Grid 2 Accent 2" w:uiPriority="68"/>
+    <w:lsdException w:name="Medium Grid 3 Accent 2" w:uiPriority="69"/>
+    <w:lsdException w:name="Dark List Accent 2" w:uiPriority="70"/>
+    <w:lsdException w:name="Colorful Shading Accent 2" w:uiPriority="71"/>
+    <w:lsdException w:name="Colorful List Accent 2" w:uiPriority="72"/>
+    <w:lsdException w:name="Colorful Grid Accent 2" w:uiPriority="73"/>
+    <w:lsdException w:name="Light Shading Accent 3" w:uiPriority="60"/>
+    <w:lsdException w:name="Light List Accent 3" w:uiPriority="61"/>
+    <w:lsdException w:name="Light Grid Accent 3" w:uiPriority="62"/>
+    <w:lsdException w:name="Medium Shading 1 Accent 3" w:uiPriority="63"/>
+    <w:lsdException w:name="Medium Shading 2 Accent 3" w:uiPriority="64"/>
+    <w:lsdException w:name="Medium List 1 Accent 3" w:uiPriority="65"/>
+    <w:lsdException w:name="Medium List 2 Accent 3" w:uiPriority="66"/>
+    <w:lsdException w:name="Medium Grid 1 Accent 3" w:uiPriority="67"/>
+    <w:lsdException w:name="Medium Grid 2 Accent 3" w:uiPriority="68"/>
+    <w:lsdException w:name="Medium Grid 3 Accent 3" w:uiPriority="69"/>
+    <w:lsdException w:name="Dark List Accent 3" w:uiPriority="70"/>
+    <w:lsdException w:name="Colorful Shading Accent 3" w:uiPriority="71"/>
+    <w:lsdException w:name="Colorful List Accent 3" w:uiPriority="72"/>
+    <w:lsdException w:name="Colorful Grid Accent 3" w:uiPriority="73"/>
+    <w:lsdException w:name="Light Shading Accent 4" w:uiPriority="60"/>
+    <w:lsdException w:name="Light List Accent 4" w:uiPriority="61"/>
+    <w:lsdException w:name="Light Grid Accent 4" w:uiPriority="62"/>
+    <w:lsdException w:name="Medium Shading 1 Accent 4" w:uiPriority="63"/>
+    <w:lsdException w:name="Medium Shading 2 Accent 4" w:uiPriority="64"/>
+    <w:lsdException w:name="Medium List 1 Accent 4" w:uiPriority="65"/>
+    <w:lsdException w:name="Medium List 2 Accent 4" w:uiPriority="66"/>
+    <w:lsdException w:name="Medium Grid 1 Accent 4" w:uiPriority="67"/>
+    <w:lsdException w:name="Medium Grid 2 Accent 4" w:uiPriority="68"/>
+    <w:lsdException w:name="Medium Grid 3 Accent 4" w:uiPriority="69"/>
+    <w:lsdException w:name="Dark List Accent 4" w:uiPriority="70"/>
+    <w:lsdException w:name="Colorful Shading Accent 4" w:uiPriority="71"/>
+    <w:lsdException w:name="Colorful List Accent 4" w:uiPriority="72"/>
+    <w:lsdException w:name="Colorful Grid Accent 4" w:uiPriority="73"/>
+    <w:lsdException w:name="Light Shading Accent 5" w:uiPriority="60"/>
+    <w:lsdException w:name="Light List Accent 5" w:uiPriority="61"/>
+    <w:lsdException w:name="Light Grid Accent 5" w:uiPriority="62"/>
+    <w:lsdException w:name="Medium Shading 1 Accent 5" w:uiPriority="63"/>
+    <w:lsdException w:name="Medium Shading 2 Accent 5" w:uiPriority="64"/>
+    <w:lsdException w:name="Medium List 1 Accent 5" w:uiPriority="65"/>
+    <w:lsdException w:name="Medium List 2 Accent 5" w:uiPriority="66"/>
+    <w:lsdException w:name="Medium Grid 1 Accent 5" w:uiPriority="67"/>
+    <w:lsdException w:name="Medium Grid 2 Accent 5" w:uiPriority="68"/>
+    <w:lsdException w:name="Medium Grid 3 Accent 5" w:uiPriority="69"/>
+    <w:lsdException w:name="Dark List Accent 5" w:uiPriority="70"/>
+    <w:lsdException w:name="Colorful Shading Accent 5" w:uiPriority="71"/>
+    <w:lsdException w:name="Colorful List Accent 5" w:uiPriority="72"/>
+    <w:lsdException w:name="Colorful Grid Accent 5" w:uiPriority="73"/>
+    <w:lsdException w:name="Light Shading Accent 6" w:uiPriority="60"/>
+    <w:lsdException w:name="Light List Accent 6" w:uiPriority="61"/>
+    <w:lsdException w:name="Light Grid Accent 6" w:uiPriority="62"/>
+    <w:lsdException w:name="Medium Shading 1 Accent 6" w:uiPriority="63"/>
+    <w:lsdException w:name="Medium Shading 2 Accent 6" w:uiPriority="64"/>
+    <w:lsdException w:name="Medium List 1 Accent 6" w:uiPriority="65"/>
+    <w:lsdException w:name="Medium List 2 Accent 6" w:uiPriority="66"/>
+    <w:lsdException w:name="Medium Grid 1 Accent 6" w:uiPriority="67"/>
+    <w:lsdException w:name="Medium Grid 2 Accent 6" w:uiPriority="68"/>
+    <w:lsdException w:name="Medium Grid 3 Accent 6" w:uiPriority="69"/>
+    <w:lsdException w:name="Dark List Accent 6" w:uiPriority="70"/>
+    <w:lsdException w:name="Colorful Shading Accent 6" w:uiPriority="71"/>
+    <w:lsdException w:name="Colorful List Accent 6" w:uiPriority="72"/>
+    <w:lsdException w:name="Colorful Grid Accent 6" w:uiPriority="73"/>
+    <w:lsdException w:name="Subtle Emphasis" w:uiPriority="19" w:qFormat="1"/>
+    <w:lsdException w:name="Intense Emphasis" w:uiPriority="21" w:qFormat="1"/>
+    <w:lsdException w:name="Subtle Reference" w:uiPriority="31" w:qFormat="1"/>
+    <w:lsdException w:name="Intense Reference" w:uiPriority="32" w:qFormat="1"/>
+    <w:lsdException w:name="Book Title" w:uiPriority="33" w:qFormat="1"/>
+    <w:lsdException w:name="Bibliography" w:semiHidden="1" w:uiPriority="37" w:unhideWhenUsed="1"/>
+    <w:lsdException w:name="TOC Heading" w:semiHidden="1" w:uiPriority="39" w:unhideWhenUsed="1" w:qFormat="1"/>
+    <w:lsdException w:name="Plain Table 1" w:uiPriority="41"/>
+    <w:lsdException w:name="Plain Table 2" w:uiPriority="42"/>
+    <w:lsdException w:name="Plain Table 3" w:uiPriority="43"/>
+    <w:lsdException w:name="Plain Table 4" w:uiPriority="44"/>
+    <w:lsdException w:name="Plain Table 5" w:uiPriority="45"/>
+    <w:lsdException w:name="Grid Table Light" w:uiPriority="40"/>
+    <w:lsdException w:name="Grid Table 1 Light" w:uiPriority="46"/>
+    <w:lsdException w:name="Grid Table 2" w:uiPriority="47"/>
+    <w:lsdException w:name="Grid Table 3" w:uiPriority="48"/>
+    <w:lsdException w:name="Grid Table 4" w:uiPriority="49"/>
+    <w:lsdException w:name="Grid Table 5 Dark" w:uiPriority="50"/>
+    <w:lsdException w:name="Grid Table 6 Colorful" w:uiPriority="51"/>
+    <w:lsdException w:name="Grid Table 7 Colorful" w:uiPriority="52"/>
+    <w:lsdException w:name="Grid Table 1 Light Accent 1" w:uiPriority="46"/>
+    <w:lsdException w:name="Grid Table 2 Accent 1" w:uiPriority="47"/>
+    <w:lsdException w:name="Grid Table 3 Accent 1" w:uiPriority="48"/>
+    <w:lsdException w:name="Grid Table 4 Accent 1" w:uiPriority="49"/>
+    <w:lsdException w:name="Grid Table 5 Dark Accent 1" w:uiPriority="50"/>
+    <w:lsdException w:name="Grid Table 6 Colorful Accent 1" w:uiPriority="51"/>
+    <w:lsdException w:name="Grid Table 7 Colorful Accent 1" w:uiPriority="52"/>
+    <w:lsdException w:name="Grid Table 1 Light Accent 2" w:uiPriority="46"/>
+    <w:lsdException w:name="Grid Table 2 Accent 2" w:uiPriority="47"/>
+    <w:lsdException w:name="Grid Table 3 Accent 2" w:uiPriority="48"/>
+    <w:lsdException w:name="Grid Table 4 Accent 2" w:uiPriority="49"/>
+    <w:lsdException w:name="Grid Table 5 Dark Accent 2" w:uiPriority="50"/>
+    <w:lsdException w:name="Grid Table 6 Colorful Accent 2" w:uiPriority="51"/>
+    <w:lsdException w:name="Grid Table 7 Colorful Accent 2" w:uiPriority="52"/>
+    <w:lsdException w:name="Grid Table 1 Light Accent 3" w:uiPriority="46"/>
+    <w:lsdException w:name="Grid Table 2 Accent 3" w:uiPriority="47"/>
+    <w:lsdException w:name="Grid Table 3 Accent 3" w:uiPriority="48"/>
+    <w:lsdException w:name="Grid Table 4 Accent 3" w:uiPriority="49"/>
+    <w:lsdException w:name="Grid Table 5 Dark Accent 3" w:uiPriority="50"/>
+    <w:lsdException w:name="Grid Table 6 Colorful Accent 3" w:uiPriority="51"/>
+    <w:lsdException w:name="Grid Table 7 Colorful Accent 3" w:uiPriority="52"/>
+    <w:lsdException w:name="Grid Table 1 Light Accent 4" w:uiPriority="46"/>
+    <w:lsdException w:name="Grid Table 2 Accent 4" w:uiPriority="47"/>
+    <w:lsdException w:name="Grid Table 3 Accent 4" w:uiPriority="48"/>
+    <w:lsdException w:name="Grid Table 4 Accent 4" w:uiPriority="49"/>
+    <w:lsdException w:name="Grid Table 5 Dark Accent 4" w:uiPriority="50"/>
+    <w:lsdException w:name="Grid Table 6 Colorful Accent 4" w:uiPriority="51"/>
+    <w:lsdException w:name="Grid Table 7 Colorful Accent 4" w:uiPriority="52"/>
+    <w:lsdException w:name="Grid Table 1 Light Accent 5" w:uiPriority="46"/>
+    <w:lsdException w:name="Grid Table 2 Accent 5" w:uiPriority="47"/>
+    <w:lsdException w:name="Grid Table 3 Accent 5" w:uiPriority="48"/>
+    <w:lsdException w:name="Grid Table 4 Accent 5" w:uiPriority="49"/>
+    <w:lsdException w:name="Grid Table 5 Dark Accent 5" w:uiPriority="50"/>
+    <w:lsdException w:name="Grid Table 6 Colorful Accent 5" w:uiPriority="51"/>
+    <w:lsdException w:name="Grid Table 7 Colorful Accent 5" w:uiPriority="52"/>
+    <w:lsdException w:name="Grid Table 1 Light Accent 6" w:uiPriority="46"/>
+    <w:lsdException w:name="Grid Table 2 Accent 6" w:uiPriority="47"/>
+    <w:lsdException w:name="Grid Table 3 Accent 6" w:uiPriority="48"/>
+    <w:lsdException w:name="Grid Table 4 Accent 6" w:uiPriority="49"/>
+    <w:lsdException w:name="Grid Table 5 Dark Accent 6" w:uiPriority="50"/>
+    <w:lsdException w:name="Grid Table 6 Colorful Accent 6" w:uiPriority="51"/>
+    <w:lsdException w:name="Grid Table 7 Colorful Accent 6" w:uiPriority="52"/>
+    <w:lsdException w:name="List Table 1 Light" w:uiPriority="46"/>
+    <w:lsdException w:name="List Table 2" w:uiPriority="47"/>
+    <w:lsdException w:name="List Table 3" w:uiPriority="48"/>
+    <w:lsdException w:name="List Table 4" w:uiPriority="49"/>
+    <w:lsdException w:name="List Table 5 Dark" w:uiPriority="50"/>
+    <w:lsdException w:name="List Table 6 Colorful" w:uiPriority="51"/>
+    <w:lsdException w:name="List Table 7 Colorful" w:uiPriority="52"/>
+    <w:lsdException w:name="List Table 1 Light Accent 1" w:uiPriority="46"/>
+    <w:lsdException w:name="List Table 2 Accent 1" w:uiPriority="47"/>
+    <w:lsdException w:name="List Table 3 Accent 1" w:uiPriority="48"/>
+    <w:lsdException w:name="List Table 4 Accent 1" w:uiPriority="49"/>
+    <w:lsdException w:name="List Table 5 Dark Accent 1" w:uiPriority="50"/>
+    <w:lsdException w:name="List Table 6 Colorful Accent 1" w:uiPriority="51"/>
+    <w:lsdException w:name="List Table 7 Colorful Accent 1" w:uiPriority="52"/>
+    <w:lsdException w:name="List Table 1 Light Accent 2" w:uiPriority="46"/>
+    <w:lsdException w:name="List Table 2 Accent 2" w:uiPriority="47"/>
+    <w:lsdException w:name="List Table 3 Accent 2" w:uiPriority="48"/>
+    <w:lsdException w:name="List Table 4 Accent 2" w:uiPriority="49"/>
+    <w:lsdException w:name="List Table 5 Dark Accent 2" w:uiPriority="50"/>
+    <w:lsdException w:name="List Table 6 Colorful Accent 2" w:uiPriority="51"/>
+    <w:lsdException w:name="List Table 7 Colorful Accent 2" w:uiPriority="52"/>
+    <w:lsdException w:name="List Table 1 Light Accent 3" w:uiPriority="46"/>
+    <w:lsdException w:name="List Table 2 Accent 3" w:uiPriority="47"/>
+    <w:lsdException w:name="List Table 3 Accent 3" w:uiPriority="48"/>
+    <w:lsdException w:name="List Table 4 Accent 3" w:uiPriority="49"/>
+    <w:lsdException w:name="List Table 5 Dark Accent 3" w:uiPriority="50"/>
+    <w:lsdException w:name="List Table 6 Colorful Accent 3" w:uiPriority="51"/>
+    <w:lsdException w:name="List Table 7 Colorful Accent 3" w:uiPriority="52"/>
+    <w:lsdException w:name="List Table 1 Light Accent 4" w:uiPriority="46"/>
+    <w:lsdException w:name="List Table 2 Accent 4" w:uiPriority="47"/>
+    <w:lsdException w:name="List Table 3 Accent 4" w:uiPriority="48"/>
+    <w:lsdException w:name="List Table 4 Accent 4" w:uiPriority="49"/>
+    <w:lsdException w:name="List Table 5 Dark Accent 4" w:uiPriority="50"/>
+    <w:lsdException w:name="List Table 6 Colorful Accent 4" w:uiPriority="51"/>
+    <w:lsdException w:name="List Table 7 Colorful Accent 4" w:uiPriority="52"/>
+    <w:lsdException w:name="List Table 1 Light Accent 5" w:uiPriority="46"/>
+    <w:lsdException w:name="List Table 2 Accent 5" w:uiPriority="47"/>
+    <w:lsdException w:name="List Table 3 Accent 5" w:uiPriority="48"/>
+    <w:lsdException w:name="List Table 4 Accent 5" w:uiPriority="49"/>
+    <w:lsdException w:name="List Table 5 Dark Accent 5" w:uiPriority="50"/>
+    <w:lsdException w:name="List Table 6 Colorful Accent 5" w:uiPriority="51"/>
+    <w:lsdException w:name="List Table 7 Colorful Accent 5" w:uiPriority="52"/>
+    <w:lsdException w:name="List Table 1 Light Accent 6" w:uiPriority="46"/>
+    <w:lsdException w:name="List Table 2 Accent 6" w:uiPriority="47"/>
+    <w:lsdException w:name="List Table 3 Accent 6" w:uiPriority="48"/>
+    <w:lsdException w:name="List Table 4 Accent 6" w:uiPriority="49"/>
+    <w:lsdException w:name="List Table 5 Dark Accent 6" w:uiPriority="50"/>
+    <w:lsdException w:name="List Table 6 Colorful Accent 6" w:uiPriority="51"/>
+    <w:lsdException w:name="List Table 7 Colorful Accent 6" w:uiPriority="52"/>
   </w:latentStyles>
   <w:style w:type="paragraph" w:default="1" w:styleId="a">
     <w:name w:val="Normal"/>

</xml_diff>